<commit_message>
Updated TSP training form (10/2020)
</commit_message>
<xml_diff>
--- a/bulletins/training-request-form.docx
+++ b/bulletins/training-request-form.docx
@@ -5,7 +5,6 @@
     <w:p>
       <w:pPr>
         <w:pStyle w:val="Title"/>
-        <w:ind w:left="-630" w:right="-810"/>
         <w:rPr>
           <w:b/>
           <w:sz w:val="44"/>
@@ -20,16 +19,16 @@
           <w:szCs w:val="19"/>
         </w:rPr>
         <w:drawing>
-          <wp:anchor distT="0" distB="0" distL="114300" distR="114300" simplePos="0" relativeHeight="251658240" behindDoc="0" locked="0" layoutInCell="1" allowOverlap="1" wp14:anchorId="77E4A76F" wp14:editId="19F83973">
+          <wp:anchor distT="0" distB="0" distL="114300" distR="114300" simplePos="0" relativeHeight="251658240" behindDoc="0" locked="0" layoutInCell="1" allowOverlap="1" wp14:anchorId="54A6E5D9" wp14:editId="21CCA6C0">
             <wp:simplePos x="0" y="0"/>
             <wp:positionH relativeFrom="column">
-              <wp:posOffset>4086225</wp:posOffset>
+              <wp:posOffset>3771900</wp:posOffset>
             </wp:positionH>
             <wp:positionV relativeFrom="paragraph">
               <wp:posOffset>-600075</wp:posOffset>
             </wp:positionV>
-            <wp:extent cx="2095500" cy="463826"/>
-            <wp:effectExtent l="0" t="0" r="0" b="0"/>
+            <wp:extent cx="2409825" cy="533400"/>
+            <wp:effectExtent l="0" t="0" r="9525" b="0"/>
             <wp:wrapNone/>
             <wp:docPr id="1" name="Picture 1" descr="Thrift Savings Plan Logo"/>
             <wp:cNvGraphicFramePr>
@@ -62,7 +61,7 @@
                   <pic:spPr bwMode="auto">
                     <a:xfrm>
                       <a:off x="0" y="0"/>
-                      <a:ext cx="2107127" cy="466400"/>
+                      <a:ext cx="2409825" cy="533400"/>
                     </a:xfrm>
                     <a:prstGeom prst="rect">
                       <a:avLst/>
@@ -96,7 +95,6 @@
       <w:pPr>
         <w:pStyle w:val="Title"/>
         <w:spacing w:after="0"/>
-        <w:ind w:left="-630" w:right="-810"/>
         <w:rPr>
           <w:b/>
           <w:sz w:val="36"/>
@@ -127,21 +125,19 @@
         <w:jc w:val="center"/>
         <w:rPr>
           <w:b/>
-          <w:color w:val="002060"/>
         </w:rPr>
       </w:pPr>
       <w:r>
         <w:rPr>
           <w:b/>
-          <w:color w:val="002060"/>
         </w:rPr>
         <w:t>All fields are required.</w:t>
       </w:r>
     </w:p>
     <w:tbl>
       <w:tblPr>
-        <w:tblW w:w="10800" w:type="dxa"/>
-        <w:tblInd w:w="-635" w:type="dxa"/>
+        <w:tblW w:w="10078" w:type="dxa"/>
+        <w:tblInd w:w="-5" w:type="dxa"/>
         <w:tblBorders>
           <w:top w:val="single" w:sz="4" w:space="0" w:color="auto"/>
           <w:left w:val="single" w:sz="4" w:space="0" w:color="auto"/>
@@ -153,16 +149,16 @@
         <w:tblLook w:val="04A0" w:firstRow="1" w:lastRow="0" w:firstColumn="1" w:lastColumn="0" w:noHBand="0" w:noVBand="1"/>
       </w:tblPr>
       <w:tblGrid>
-        <w:gridCol w:w="3600"/>
-        <w:gridCol w:w="7200"/>
+        <w:gridCol w:w="3167"/>
+        <w:gridCol w:w="6911"/>
       </w:tblGrid>
       <w:tr>
         <w:trPr>
-          <w:trHeight w:val="485"/>
+          <w:trHeight w:val="235"/>
         </w:trPr>
         <w:tc>
           <w:tcPr>
-            <w:tcW w:w="3600" w:type="dxa"/>
+            <w:tcW w:w="3167" w:type="dxa"/>
             <w:shd w:val="clear" w:color="auto" w:fill="C6D9F1"/>
             <w:vAlign w:val="center"/>
           </w:tcPr>
@@ -181,31 +177,7 @@
                 <w:color w:val="1F497D"/>
                 <w:sz w:val="24"/>
               </w:rPr>
-              <w:t>1.</w:t>
-            </w:r>
-            <w:r>
-              <w:rPr>
-                <w:b/>
-                <w:color w:val="1F497D"/>
-                <w:sz w:val="24"/>
-              </w:rPr>
               <w:t>Name of Agency</w:t>
-            </w:r>
-            <w:r>
-              <w:rPr>
-                <w:b/>
-                <w:color w:val="1F497D"/>
-                <w:sz w:val="24"/>
-              </w:rPr>
-              <w:t>/Organization</w:t>
-            </w:r>
-            <w:r>
-              <w:rPr>
-                <w:b/>
-                <w:color w:val="1F497D"/>
-                <w:sz w:val="24"/>
-              </w:rPr>
-              <w:t>:</w:t>
             </w:r>
           </w:p>
         </w:tc>
@@ -213,7 +185,7 @@
           <w:sdtPr>
             <w:id w:val="1737365977"/>
             <w:placeholder>
-              <w:docPart w:val="39972CDA1A90405087785CCC97936ABD"/>
+              <w:docPart w:val="DefaultPlaceholder_1081868574"/>
             </w:placeholder>
             <w:showingPlcHdr/>
           </w:sdtPr>
@@ -221,7 +193,7 @@
           <w:sdtContent>
             <w:tc>
               <w:tcPr>
-                <w:tcW w:w="7200" w:type="dxa"/>
+                <w:tcW w:w="6911" w:type="dxa"/>
                 <w:vAlign w:val="center"/>
               </w:tcPr>
               <w:p>
@@ -240,9 +212,12 @@
         </w:sdt>
       </w:tr>
       <w:tr>
+        <w:trPr>
+          <w:trHeight w:val="395"/>
+        </w:trPr>
         <w:tc>
           <w:tcPr>
-            <w:tcW w:w="3600" w:type="dxa"/>
+            <w:tcW w:w="3167" w:type="dxa"/>
             <w:shd w:val="clear" w:color="auto" w:fill="C6D9F1"/>
             <w:vAlign w:val="center"/>
           </w:tcPr>
@@ -261,45 +236,13 @@
                 <w:color w:val="1F497D"/>
                 <w:sz w:val="24"/>
               </w:rPr>
-              <w:t>2.</w:t>
-            </w:r>
-            <w:r>
-              <w:rPr>
-                <w:b/>
-                <w:color w:val="1F497D"/>
-                <w:sz w:val="24"/>
-              </w:rPr>
-              <w:t xml:space="preserve">Primary Contact </w:t>
-            </w:r>
-            <w:r>
-              <w:rPr>
-                <w:b/>
-                <w:color w:val="1F497D"/>
-                <w:sz w:val="24"/>
-              </w:rPr>
-              <w:t>Name of Liaison</w:t>
-            </w:r>
-            <w:r>
-              <w:rPr>
-                <w:b/>
-                <w:color w:val="1F497D"/>
-                <w:sz w:val="24"/>
-              </w:rPr>
-              <w:t>:</w:t>
-            </w:r>
-            <w:r>
-              <w:rPr>
-                <w:b/>
-                <w:color w:val="1F497D"/>
-                <w:sz w:val="24"/>
-              </w:rPr>
-              <w:t xml:space="preserve"> </w:t>
+              <w:t>Name of Liaison with contact information</w:t>
             </w:r>
           </w:p>
         </w:tc>
         <w:tc>
           <w:tcPr>
-            <w:tcW w:w="7200" w:type="dxa"/>
+            <w:tcW w:w="6911" w:type="dxa"/>
             <w:vAlign w:val="center"/>
           </w:tcPr>
           <w:p>
@@ -341,11 +284,11 @@
       </w:tr>
       <w:tr>
         <w:trPr>
-          <w:trHeight w:val="485"/>
+          <w:trHeight w:val="235"/>
         </w:trPr>
         <w:tc>
           <w:tcPr>
-            <w:tcW w:w="3600" w:type="dxa"/>
+            <w:tcW w:w="3167" w:type="dxa"/>
             <w:shd w:val="clear" w:color="auto" w:fill="C6D9F1"/>
             <w:vAlign w:val="center"/>
           </w:tcPr>
@@ -364,7 +307,7 @@
                 <w:color w:val="1F497D"/>
                 <w:sz w:val="24"/>
               </w:rPr>
-              <w:t>3.</w:t>
+              <w:t xml:space="preserve">Phone &amp; </w:t>
             </w:r>
             <w:r>
               <w:rPr>
@@ -372,39 +315,7 @@
                 <w:color w:val="1F497D"/>
                 <w:sz w:val="24"/>
               </w:rPr>
-              <w:t>P</w:t>
-            </w:r>
-            <w:r>
-              <w:rPr>
-                <w:b/>
-                <w:color w:val="1F497D"/>
-                <w:sz w:val="24"/>
-              </w:rPr>
-              <w:t>rimary P</w:t>
-            </w:r>
-            <w:r>
-              <w:rPr>
-                <w:b/>
-                <w:color w:val="1F497D"/>
-                <w:sz w:val="24"/>
-              </w:rPr>
-              <w:t xml:space="preserve">hone &amp; </w:t>
-            </w:r>
-            <w:r>
-              <w:rPr>
-                <w:b/>
-                <w:color w:val="1F497D"/>
-                <w:sz w:val="24"/>
-              </w:rPr>
               <w:t>Email</w:t>
-            </w:r>
-            <w:r>
-              <w:rPr>
-                <w:b/>
-                <w:color w:val="1F497D"/>
-                <w:sz w:val="24"/>
-              </w:rPr>
-              <w:t>:</w:t>
             </w:r>
           </w:p>
         </w:tc>
@@ -421,7 +332,7 @@
           <w:sdtContent>
             <w:tc>
               <w:tcPr>
-                <w:tcW w:w="7200" w:type="dxa"/>
+                <w:tcW w:w="6911" w:type="dxa"/>
                 <w:vAlign w:val="center"/>
               </w:tcPr>
               <w:p>
@@ -441,84 +352,11 @@
       </w:tr>
       <w:tr>
         <w:trPr>
-          <w:trHeight w:val="998"/>
+          <w:trHeight w:val="979"/>
         </w:trPr>
         <w:tc>
           <w:tcPr>
-            <w:tcW w:w="3600" w:type="dxa"/>
-            <w:shd w:val="clear" w:color="auto" w:fill="C6D9F1"/>
-            <w:vAlign w:val="center"/>
-          </w:tcPr>
-          <w:p>
-            <w:pPr>
-              <w:spacing w:after="0" w:line="240" w:lineRule="auto"/>
-              <w:rPr>
-                <w:b/>
-                <w:color w:val="1F497D"/>
-                <w:sz w:val="24"/>
-              </w:rPr>
-            </w:pPr>
-            <w:r>
-              <w:rPr>
-                <w:b/>
-                <w:color w:val="1F497D"/>
-                <w:sz w:val="24"/>
-              </w:rPr>
-              <w:t xml:space="preserve">4. </w:t>
-            </w:r>
-            <w:r>
-              <w:rPr>
-                <w:b/>
-                <w:color w:val="1F497D"/>
-                <w:sz w:val="24"/>
-              </w:rPr>
-              <w:t>Alternate POC Information</w:t>
-            </w:r>
-            <w:r>
-              <w:rPr>
-                <w:b/>
-                <w:color w:val="1F497D"/>
-                <w:sz w:val="24"/>
-              </w:rPr>
-              <w:t>:</w:t>
-            </w:r>
-          </w:p>
-        </w:tc>
-        <w:sdt>
-          <w:sdtPr>
-            <w:id w:val="1959445221"/>
-            <w:placeholder>
-              <w:docPart w:val="C748C851CCEB499C945486955C26F0AF"/>
-            </w:placeholder>
-            <w:showingPlcHdr/>
-            <w:text/>
-          </w:sdtPr>
-          <w:sdtEndPr/>
-          <w:sdtContent>
-            <w:tc>
-              <w:tcPr>
-                <w:tcW w:w="7200" w:type="dxa"/>
-                <w:vAlign w:val="center"/>
-              </w:tcPr>
-              <w:p>
-                <w:pPr>
-                  <w:spacing w:after="0" w:line="240" w:lineRule="auto"/>
-                </w:pPr>
-                <w:r>
-                  <w:rPr>
-                    <w:rStyle w:val="PlaceholderText"/>
-                  </w:rPr>
-                  <w:t>Click here to enter text.</w:t>
-                </w:r>
-              </w:p>
-            </w:tc>
-          </w:sdtContent>
-        </w:sdt>
-      </w:tr>
-      <w:tr>
-        <w:tc>
-          <w:tcPr>
-            <w:tcW w:w="3600" w:type="dxa"/>
+            <w:tcW w:w="3167" w:type="dxa"/>
             <w:shd w:val="clear" w:color="auto" w:fill="C6D9F1"/>
           </w:tcPr>
           <w:p>
@@ -536,23 +374,7 @@
                 <w:color w:val="1F497D"/>
                 <w:sz w:val="24"/>
               </w:rPr>
-              <w:t xml:space="preserve">5. </w:t>
-            </w:r>
-            <w:r>
-              <w:rPr>
-                <w:b/>
-                <w:color w:val="1F497D"/>
-                <w:sz w:val="24"/>
-              </w:rPr>
               <w:t>Name of Financial POC if travel is required</w:t>
-            </w:r>
-            <w:r>
-              <w:rPr>
-                <w:b/>
-                <w:color w:val="1F497D"/>
-                <w:sz w:val="24"/>
-              </w:rPr>
-              <w:t>:</w:t>
             </w:r>
             <w:r>
               <w:rPr>
@@ -605,7 +427,7 @@
           <w:sdtContent>
             <w:tc>
               <w:tcPr>
-                <w:tcW w:w="7200" w:type="dxa"/>
+                <w:tcW w:w="6911" w:type="dxa"/>
                 <w:vAlign w:val="center"/>
               </w:tcPr>
               <w:p>
@@ -625,11 +447,11 @@
       </w:tr>
       <w:tr>
         <w:trPr>
-          <w:trHeight w:val="548"/>
+          <w:trHeight w:val="225"/>
         </w:trPr>
         <w:tc>
           <w:tcPr>
-            <w:tcW w:w="3600" w:type="dxa"/>
+            <w:tcW w:w="3167" w:type="dxa"/>
             <w:shd w:val="clear" w:color="auto" w:fill="C6D9F1"/>
           </w:tcPr>
           <w:p>
@@ -647,7 +469,7 @@
                 <w:color w:val="1F497D"/>
                 <w:sz w:val="24"/>
               </w:rPr>
-              <w:t xml:space="preserve">6. </w:t>
+              <w:t xml:space="preserve">Phone &amp; </w:t>
             </w:r>
             <w:r>
               <w:rPr>
@@ -655,31 +477,7 @@
                 <w:color w:val="1F497D"/>
                 <w:sz w:val="24"/>
               </w:rPr>
-              <w:t xml:space="preserve">Financial POC </w:t>
-            </w:r>
-            <w:r>
-              <w:rPr>
-                <w:b/>
-                <w:color w:val="1F497D"/>
-                <w:sz w:val="24"/>
-              </w:rPr>
-              <w:t xml:space="preserve">Phone &amp; </w:t>
-            </w:r>
-            <w:r>
-              <w:rPr>
-                <w:b/>
-                <w:color w:val="1F497D"/>
-                <w:sz w:val="24"/>
-              </w:rPr>
               <w:t>Email</w:t>
-            </w:r>
-            <w:r>
-              <w:rPr>
-                <w:b/>
-                <w:color w:val="1F497D"/>
-                <w:sz w:val="24"/>
-              </w:rPr>
-              <w:t>:</w:t>
             </w:r>
           </w:p>
         </w:tc>
@@ -696,7 +494,7 @@
           <w:sdtContent>
             <w:tc>
               <w:tcPr>
-                <w:tcW w:w="7200" w:type="dxa"/>
+                <w:tcW w:w="6911" w:type="dxa"/>
                 <w:vAlign w:val="center"/>
               </w:tcPr>
               <w:p>
@@ -716,11 +514,11 @@
       </w:tr>
       <w:tr>
         <w:trPr>
-          <w:trHeight w:val="422"/>
+          <w:trHeight w:val="366"/>
         </w:trPr>
         <w:tc>
           <w:tcPr>
-            <w:tcW w:w="3600" w:type="dxa"/>
+            <w:tcW w:w="3167" w:type="dxa"/>
             <w:shd w:val="clear" w:color="auto" w:fill="C6D9F1"/>
           </w:tcPr>
           <w:p>
@@ -732,14 +530,6 @@
                 <w:sz w:val="24"/>
               </w:rPr>
             </w:pPr>
-            <w:r>
-              <w:rPr>
-                <w:b/>
-                <w:color w:val="1F497D"/>
-                <w:sz w:val="24"/>
-              </w:rPr>
-              <w:t xml:space="preserve">7. </w:t>
-            </w:r>
             <w:r>
               <w:rPr>
                 <w:b/>
@@ -792,7 +582,7 @@
           <w:sdtContent>
             <w:tc>
               <w:tcPr>
-                <w:tcW w:w="7200" w:type="dxa"/>
+                <w:tcW w:w="6911" w:type="dxa"/>
                 <w:vAlign w:val="center"/>
               </w:tcPr>
               <w:p>
@@ -811,9 +601,12 @@
         </w:sdt>
       </w:tr>
       <w:tr>
+        <w:trPr>
+          <w:trHeight w:val="6550"/>
+        </w:trPr>
         <w:tc>
           <w:tcPr>
-            <w:tcW w:w="3600" w:type="dxa"/>
+            <w:tcW w:w="3167" w:type="dxa"/>
             <w:shd w:val="clear" w:color="auto" w:fill="C6D9F1"/>
           </w:tcPr>
           <w:p>
@@ -825,63 +618,7 @@
                 <w:sz w:val="24"/>
               </w:rPr>
             </w:pPr>
-            <w:r>
-              <w:rPr>
-                <w:b/>
-                <w:color w:val="1F497D"/>
-                <w:sz w:val="24"/>
-              </w:rPr>
-              <w:t xml:space="preserve">8. </w:t>
-            </w:r>
-            <w:r>
-              <w:rPr>
-                <w:b/>
-                <w:color w:val="1F497D"/>
-                <w:sz w:val="24"/>
-              </w:rPr>
-              <w:t>Requested Time &amp; Time zone for Training:</w:t>
-            </w:r>
           </w:p>
-        </w:tc>
-        <w:sdt>
-          <w:sdtPr>
-            <w:id w:val="1647318190"/>
-            <w:placeholder>
-              <w:docPart w:val="DefaultPlaceholder_1081868574"/>
-            </w:placeholder>
-            <w:showingPlcHdr/>
-          </w:sdtPr>
-          <w:sdtEndPr/>
-          <w:sdtContent>
-            <w:tc>
-              <w:tcPr>
-                <w:tcW w:w="7200" w:type="dxa"/>
-                <w:vAlign w:val="center"/>
-              </w:tcPr>
-              <w:p>
-                <w:pPr>
-                  <w:spacing w:after="0" w:line="240" w:lineRule="auto"/>
-                </w:pPr>
-                <w:r>
-                  <w:rPr>
-                    <w:rStyle w:val="PlaceholderText"/>
-                  </w:rPr>
-                  <w:t>Click here to enter text.</w:t>
-                </w:r>
-              </w:p>
-            </w:tc>
-          </w:sdtContent>
-        </w:sdt>
-      </w:tr>
-      <w:tr>
-        <w:trPr>
-          <w:trHeight w:val="5345"/>
-        </w:trPr>
-        <w:tc>
-          <w:tcPr>
-            <w:tcW w:w="3600" w:type="dxa"/>
-            <w:shd w:val="clear" w:color="auto" w:fill="C6D9F1"/>
-          </w:tcPr>
           <w:p>
             <w:pPr>
               <w:spacing w:after="0" w:line="240" w:lineRule="auto"/>
@@ -891,14 +628,6 @@
                 <w:sz w:val="24"/>
               </w:rPr>
             </w:pPr>
-            <w:r>
-              <w:rPr>
-                <w:b/>
-                <w:color w:val="1F497D"/>
-                <w:sz w:val="24"/>
-              </w:rPr>
-              <w:t xml:space="preserve">9. </w:t>
-            </w:r>
             <w:r>
               <w:rPr>
                 <w:b/>
@@ -915,8 +644,6 @@
               <w:ind w:left="0"/>
               <w:rPr>
                 <w:color w:val="1F497D"/>
-                <w:sz w:val="16"/>
-                <w:szCs w:val="16"/>
               </w:rPr>
             </w:pPr>
           </w:p>
@@ -1078,14 +805,7 @@
                 <w:color w:val="1F497D"/>
                 <w:sz w:val="20"/>
               </w:rPr>
-              <w:t>Early to Mid-Career</w:t>
-            </w:r>
-            <w:r>
-              <w:rPr>
-                <w:color w:val="1F497D"/>
-                <w:sz w:val="20"/>
-              </w:rPr>
-              <w:t xml:space="preserve"> </w:t>
+              <w:t>Webinars</w:t>
             </w:r>
           </w:p>
           <w:p>
@@ -1096,10 +816,11 @@
                 <w:numId w:val="3"/>
               </w:numPr>
               <w:spacing w:after="120" w:line="240" w:lineRule="auto"/>
-              <w:ind w:left="607" w:hanging="270"/>
-              <w:rPr>
-                <w:color w:val="1F497D"/>
+              <w:ind w:left="615" w:hanging="270"/>
+              <w:rPr>
+                <w:color w:val="1F3864" w:themeColor="accent5" w:themeShade="80"/>
                 <w:sz w:val="20"/>
+                <w:szCs w:val="20"/>
               </w:rPr>
             </w:pPr>
             <w:r>
@@ -1107,66 +828,27 @@
                 <w:color w:val="1F497D"/>
                 <w:sz w:val="20"/>
               </w:rPr>
-              <w:t>Pre-Separation</w:t>
+              <w:t xml:space="preserve">TSP </w:t>
             </w:r>
             <w:r>
               <w:rPr>
                 <w:color w:val="1F497D"/>
                 <w:sz w:val="20"/>
               </w:rPr>
-              <w:t xml:space="preserve"> </w:t>
+              <w:t>Courses</w:t>
             </w:r>
           </w:p>
           <w:p>
             <w:pPr>
               <w:pStyle w:val="ListParagraph"/>
-              <w:numPr>
-                <w:ilvl w:val="1"/>
-                <w:numId w:val="3"/>
-              </w:numPr>
               <w:spacing w:after="120" w:line="240" w:lineRule="auto"/>
-              <w:ind w:left="607" w:hanging="270"/>
-              <w:rPr>
-                <w:color w:val="1F497D"/>
+              <w:ind w:left="615"/>
+              <w:rPr>
+                <w:color w:val="1F3864" w:themeColor="accent5" w:themeShade="80"/>
                 <w:sz w:val="20"/>
+                <w:szCs w:val="20"/>
               </w:rPr>
             </w:pPr>
-            <w:r>
-              <w:rPr>
-                <w:color w:val="1F497D"/>
-                <w:sz w:val="20"/>
-              </w:rPr>
-              <w:t>TSP A to Z</w:t>
-            </w:r>
-            <w:r>
-              <w:rPr>
-                <w:color w:val="1F497D"/>
-                <w:sz w:val="20"/>
-              </w:rPr>
-              <w:t xml:space="preserve"> </w:t>
-            </w:r>
-          </w:p>
-          <w:p>
-            <w:pPr>
-              <w:pStyle w:val="ListParagraph"/>
-              <w:numPr>
-                <w:ilvl w:val="1"/>
-                <w:numId w:val="3"/>
-              </w:numPr>
-              <w:spacing w:after="120" w:line="240" w:lineRule="auto"/>
-              <w:ind w:left="607" w:hanging="270"/>
-              <w:rPr>
-                <w:color w:val="1F497D"/>
-                <w:sz w:val="20"/>
-              </w:rPr>
-            </w:pPr>
-            <w:r>
-              <w:rPr>
-                <w:color w:val="1F497D"/>
-                <w:sz w:val="20"/>
-              </w:rPr>
-              <w:t>From Accumulation to Distribution</w:t>
-            </w:r>
           </w:p>
           <w:p>
             <w:pPr>
@@ -1305,7 +987,7 @@
         </w:tc>
         <w:tc>
           <w:tcPr>
-            <w:tcW w:w="7200" w:type="dxa"/>
+            <w:tcW w:w="6911" w:type="dxa"/>
           </w:tcPr>
           <w:p>
             <w:pPr>
@@ -1317,21 +999,33 @@
               <w:spacing w:after="0" w:line="240" w:lineRule="auto"/>
             </w:pPr>
             <w:r>
-              <w:t xml:space="preserve">Choose type of training:  </w:t>
+              <w:t xml:space="preserve">Choose type of </w:t>
+            </w:r>
+            <w:r>
+              <w:t>W</w:t>
+            </w:r>
+            <w:r>
+              <w:t xml:space="preserve">ebinar:  </w:t>
             </w:r>
             <w:sdt>
               <w:sdtPr>
-                <w:id w:val="-1392340146"/>
+                <w:id w:val="-1703858075"/>
                 <w:placeholder>
-                  <w:docPart w:val="DE5071ECCF244E9980B4DFBC1D4FB7D5"/>
+                  <w:docPart w:val="3E59DD1107104F0BB97001D463AEB4AF"/>
                 </w:placeholder>
                 <w:showingPlcHdr/>
                 <w:dropDownList>
                   <w:listItem w:value="Choose an item."/>
-                  <w:listItem w:displayText="TSP A to Z- 4 hours" w:value="TSP A to Z- 4 hours"/>
-                  <w:listItem w:displayText="TSP Early to Mid Career- 2.5 hours" w:value="TSP Early to Mid Career- 2.5 hours"/>
-                  <w:listItem w:displayText="TSP Pre Seperation- 2.5 hours" w:value="TSP Pre Seperation- 2.5 hours"/>
-                  <w:listItem w:displayText="From Accumulation to Distribution- 2.5 hours" w:value="From Accumulation to Distribution- 2.5 hours"/>
+                  <w:listItem w:displayText="Intro to TSP- 1 hour" w:value="Intro to TSP- 1 hour"/>
+                  <w:listItem w:displayText="TSP Contributions- 1 hour" w:value="TSP Contributions- 1 hour"/>
+                  <w:listItem w:displayText="TSP Investments- 1 hour" w:value="TSP Investments- 1 hour"/>
+                  <w:listItem w:displayText="TSP Loans- 1 hour" w:value="TSP Loans- 1 hour"/>
+                  <w:listItem w:displayText="TSP In-Service Withdrawals- 1 hour" w:value="TSP In-Service Withdrawals- 1 hour"/>
+                  <w:listItem w:displayText="TSP Post-Service Withdrawals- 1 hour" w:value="TSP Post-Service Withdrawals- 1 hour"/>
+                  <w:listItem w:displayText="Death Benefits- 1 hour" w:value="Death Benefits- 1 hour"/>
+                  <w:listItem w:displayText="To Retirement &amp; Beyond (Part I &amp; II)- 2.5 hours" w:value="To Retirement &amp; Beyond (Part I &amp; II)- 2.5 hours"/>
+                  <w:listItem w:displayText="To Retirement &amp; Beyond (Part I) 75 minutes" w:value="To Retirement &amp; Beyond (Part I) 75 minutes"/>
+                  <w:listItem w:displayText="To Retirement &amp; Beyond (Part II) 75 minutes" w:value="To Retirement &amp; Beyond (Part II) 75 minutes"/>
                 </w:dropDownList>
               </w:sdtPr>
               <w:sdtEndPr/>
@@ -1353,26 +1047,56 @@
           <w:p>
             <w:pPr>
               <w:spacing w:after="0" w:line="240" w:lineRule="auto"/>
+              <w:rPr>
+                <w:b/>
+                <w:bCs/>
+              </w:rPr>
             </w:pPr>
             <w:r>
-              <w:t xml:space="preserve">Choose type of webinar:  </w:t>
+              <w:rPr>
+                <w:b/>
+                <w:bCs/>
+              </w:rPr>
+              <w:t xml:space="preserve">                                </w:t>
+            </w:r>
+            <w:r>
+              <w:rPr>
+                <w:b/>
+                <w:bCs/>
+              </w:rPr>
+              <w:t>-OR-</w:t>
+            </w:r>
+          </w:p>
+          <w:p>
+            <w:pPr>
+              <w:spacing w:after="0" w:line="240" w:lineRule="auto"/>
+            </w:pPr>
+          </w:p>
+          <w:p>
+            <w:pPr>
+              <w:spacing w:after="0" w:line="240" w:lineRule="auto"/>
+            </w:pPr>
+            <w:r>
+              <w:t xml:space="preserve">Choose type of </w:t>
+            </w:r>
+            <w:r>
+              <w:t>TSP Course</w:t>
+            </w:r>
+            <w:r>
+              <w:t xml:space="preserve">:  </w:t>
             </w:r>
             <w:sdt>
               <w:sdtPr>
-                <w:id w:val="1885060672"/>
+                <w:id w:val="-1392340146"/>
                 <w:placeholder>
-                  <w:docPart w:val="064F4C97D1964A8483FE1C579EFE67EB"/>
+                  <w:docPart w:val="DE5071ECCF244E9980B4DFBC1D4FB7D5"/>
                 </w:placeholder>
                 <w:showingPlcHdr/>
                 <w:dropDownList>
                   <w:listItem w:value="Choose an item."/>
-                  <w:listItem w:displayText="Intro to TSP -1 hour" w:value="Intro to TSP -1 hour"/>
-                  <w:listItem w:displayText="TSP Contributions- 1 hour" w:value="TSP Contributions- 1 hour"/>
-                  <w:listItem w:displayText="TSP Investment Funds- 1 hour" w:value="TSP Investment Funds- 1 hour"/>
-                  <w:listItem w:displayText="TSP Loans- 1 hour" w:value="TSP Loans- 1 hour"/>
-                  <w:listItem w:displayText="TSP In-Service Withdrawals- 1 hour" w:value="TSP In-Service Withdrawals- 1 hour"/>
-                  <w:listItem w:displayText="TSP Post-Serice Withdrawals- 1 hour" w:value="TSP Post-Serice Withdrawals- 1 hour"/>
-                  <w:listItem w:displayText="TSP Death Benefits- 1 hour" w:value="TSP Death Benefits- 1 hour"/>
+                  <w:listItem w:displayText="TSP A to Z- 4 hours" w:value="TSP A to Z- 4 hours"/>
+                  <w:listItem w:displayText="TSP Early to Mid Career- 2.5 hours" w:value="TSP Early to Mid Career- 2.5 hours"/>
+                  <w:listItem w:displayText="TSP Pre Seperation- 2.5 hours" w:value="TSP Pre Seperation- 2.5 hours"/>
                 </w:dropDownList>
               </w:sdtPr>
               <w:sdtEndPr/>
@@ -1385,6 +1109,14 @@
                 </w:r>
               </w:sdtContent>
             </w:sdt>
+          </w:p>
+          <w:p>
+            <w:pPr>
+              <w:spacing w:after="0" w:line="240" w:lineRule="auto"/>
+            </w:pPr>
+            <w:r>
+              <w:t xml:space="preserve">                             </w:t>
+            </w:r>
           </w:p>
           <w:p>
             <w:pPr>
@@ -1459,6 +1191,46 @@
             <w:pPr>
               <w:spacing w:after="0" w:line="240" w:lineRule="auto"/>
             </w:pPr>
+            <w:r>
+              <w:rPr>
+                <w:b/>
+                <w:bCs/>
+              </w:rPr>
+              <w:t>Please check if closed captioning is required</w:t>
+            </w:r>
+            <w:r>
+              <w:t xml:space="preserve">: </w:t>
+            </w:r>
+            <w:r>
+              <w:t xml:space="preserve"> </w:t>
+            </w:r>
+            <w:sdt>
+              <w:sdtPr>
+                <w:id w:val="-469981157"/>
+                <w14:checkbox>
+                  <w14:checked w14:val="0"/>
+                  <w14:checkedState w14:val="2612" w14:font="MS Gothic"/>
+                  <w14:uncheckedState w14:val="2610" w14:font="MS Gothic"/>
+                </w14:checkbox>
+              </w:sdtPr>
+              <w:sdtEndPr/>
+              <w:sdtContent>
+                <w:r>
+                  <w:rPr>
+                    <w:rFonts w:ascii="MS Gothic" w:eastAsia="MS Gothic" w:hAnsi="MS Gothic" w:hint="eastAsia"/>
+                  </w:rPr>
+                  <w:t>☐</w:t>
+                </w:r>
+              </w:sdtContent>
+            </w:sdt>
+            <w:r>
+              <w:t xml:space="preserve">   </w:t>
+            </w:r>
+          </w:p>
+          <w:p>
+            <w:pPr>
+              <w:spacing w:after="0" w:line="240" w:lineRule="auto"/>
+            </w:pPr>
           </w:p>
           <w:p>
             <w:pPr>
@@ -1492,6 +1264,12 @@
               </w:p>
             </w:sdtContent>
           </w:sdt>
+          <w:p>
+            <w:pPr>
+              <w:jc w:val="center"/>
+            </w:pPr>
+          </w:p>
+          <w:p/>
         </w:tc>
       </w:tr>
     </w:tbl>
@@ -1499,10 +1277,6 @@
       <w:pPr>
         <w:spacing w:after="0"/>
         <w:jc w:val="center"/>
-        <w:rPr>
-          <w:sz w:val="16"/>
-          <w:szCs w:val="16"/>
-        </w:rPr>
       </w:pPr>
     </w:p>
     <w:p>
@@ -1544,25 +1318,13 @@
           <w:sz w:val="20"/>
         </w:rPr>
       </w:pPr>
-      <w:r>
-        <w:rPr>
-          <w:sz w:val="20"/>
-        </w:rPr>
-        <w:t xml:space="preserve">Please contact the </w:t>
-      </w:r>
       <w:bookmarkStart w:id="0" w:name="_GoBack"/>
-      <w:r>
-        <w:rPr>
-          <w:sz w:val="20"/>
-        </w:rPr>
-        <w:t xml:space="preserve">Training Support Specialist </w:t>
-      </w:r>
       <w:bookmarkEnd w:id="0"/>
       <w:r>
         <w:rPr>
           <w:sz w:val="20"/>
         </w:rPr>
-        <w:t xml:space="preserve">at </w:t>
+        <w:t xml:space="preserve">Please contact the Training Support Specialist at </w:t>
       </w:r>
       <w:hyperlink r:id="rId11" w:history="1">
         <w:r>
@@ -1584,7 +1346,7 @@
       <w:headerReference w:type="default" r:id="rId12"/>
       <w:footerReference w:type="default" r:id="rId13"/>
       <w:pgSz w:w="12240" w:h="15840"/>
-      <w:pgMar w:top="1350" w:right="1440" w:bottom="540" w:left="1440" w:header="720" w:footer="720" w:gutter="0"/>
+      <w:pgMar w:top="1350" w:right="1440" w:bottom="450" w:left="1440" w:header="720" w:footer="720" w:gutter="0"/>
       <w:cols w:space="720"/>
       <w:docGrid w:linePitch="360"/>
     </w:sectPr>
@@ -1622,18 +1384,46 @@
   <w:p>
     <w:pPr>
       <w:pStyle w:val="Footer"/>
+      <w:rPr>
+        <w:sz w:val="12"/>
+        <w:szCs w:val="12"/>
+      </w:rPr>
     </w:pPr>
     <w:r>
+      <w:rPr>
+        <w:sz w:val="12"/>
+        <w:szCs w:val="12"/>
+      </w:rPr>
       <w:t>Federal Retirement Thrift Investment Board</w:t>
     </w:r>
   </w:p>
   <w:p>
     <w:pPr>
       <w:pStyle w:val="Footer"/>
+      <w:rPr>
+        <w:sz w:val="12"/>
+        <w:szCs w:val="12"/>
+      </w:rPr>
     </w:pPr>
     <w:r>
-      <w:t>5/2020</w:t>
+      <w:rPr>
+        <w:sz w:val="12"/>
+        <w:szCs w:val="12"/>
+      </w:rPr>
+      <w:t>10</w:t>
     </w:r>
+    <w:r>
+      <w:rPr>
+        <w:sz w:val="12"/>
+        <w:szCs w:val="12"/>
+      </w:rPr>
+      <w:t>/2020</w:t>
+    </w:r>
+  </w:p>
+  <w:p>
+    <w:pPr>
+      <w:pStyle w:val="Footer"/>
+    </w:pPr>
   </w:p>
 </w:ftr>
 </file>
@@ -1679,7 +1469,7 @@
   <w:abstractNum w:abstractNumId="0" w15:restartNumberingAfterBreak="0">
     <w:nsid w:val="53D305C9"/>
     <w:multiLevelType w:val="hybridMultilevel"/>
-    <w:tmpl w:val="12B2BEB0"/>
+    <w:tmpl w:val="4F02507E"/>
     <w:lvl w:ilvl="0" w:tplc="04090001">
       <w:start w:val="1"/>
       <w:numFmt w:val="bullet"/>
@@ -2732,72 +2522,6 @@
       <w:color w:val="808080"/>
     </w:rPr>
   </w:style>
-  <w:style w:type="character" w:styleId="CommentReference">
-    <w:name w:val="annotation reference"/>
-    <w:basedOn w:val="DefaultParagraphFont"/>
-    <w:uiPriority w:val="99"/>
-    <w:semiHidden/>
-    <w:unhideWhenUsed/>
-    <w:rsid w:val="00DA6568"/>
-    <w:rPr>
-      <w:sz w:val="16"/>
-      <w:szCs w:val="16"/>
-    </w:rPr>
-  </w:style>
-  <w:style w:type="paragraph" w:styleId="CommentText">
-    <w:name w:val="annotation text"/>
-    <w:basedOn w:val="Normal"/>
-    <w:link w:val="CommentTextChar"/>
-    <w:uiPriority w:val="99"/>
-    <w:semiHidden/>
-    <w:unhideWhenUsed/>
-    <w:rsid w:val="00DA6568"/>
-    <w:pPr>
-      <w:spacing w:line="240" w:lineRule="auto"/>
-    </w:pPr>
-    <w:rPr>
-      <w:sz w:val="20"/>
-      <w:szCs w:val="20"/>
-    </w:rPr>
-  </w:style>
-  <w:style w:type="character" w:customStyle="1" w:styleId="CommentTextChar">
-    <w:name w:val="Comment Text Char"/>
-    <w:basedOn w:val="DefaultParagraphFont"/>
-    <w:link w:val="CommentText"/>
-    <w:uiPriority w:val="99"/>
-    <w:semiHidden/>
-    <w:rsid w:val="00DA6568"/>
-  </w:style>
-  <w:style w:type="paragraph" w:styleId="BalloonText">
-    <w:name w:val="Balloon Text"/>
-    <w:basedOn w:val="Normal"/>
-    <w:link w:val="BalloonTextChar"/>
-    <w:uiPriority w:val="99"/>
-    <w:semiHidden/>
-    <w:unhideWhenUsed/>
-    <w:rsid w:val="00DA6568"/>
-    <w:pPr>
-      <w:spacing w:after="0" w:line="240" w:lineRule="auto"/>
-    </w:pPr>
-    <w:rPr>
-      <w:rFonts w:ascii="Segoe UI" w:hAnsi="Segoe UI" w:cs="Segoe UI"/>
-      <w:sz w:val="18"/>
-      <w:szCs w:val="18"/>
-    </w:rPr>
-  </w:style>
-  <w:style w:type="character" w:customStyle="1" w:styleId="BalloonTextChar">
-    <w:name w:val="Balloon Text Char"/>
-    <w:basedOn w:val="DefaultParagraphFont"/>
-    <w:link w:val="BalloonText"/>
-    <w:uiPriority w:val="99"/>
-    <w:semiHidden/>
-    <w:rsid w:val="00DA6568"/>
-    <w:rPr>
-      <w:rFonts w:ascii="Segoe UI" w:hAnsi="Segoe UI" w:cs="Segoe UI"/>
-      <w:sz w:val="18"/>
-      <w:szCs w:val="18"/>
-    </w:rPr>
-  </w:style>
 </w:styles>
 </file>
 
@@ -2822,13 +2546,13 @@
       <w:docPartBody>
         <w:p>
           <w:pPr>
-            <w:pStyle w:val="DefaultPlaceholder1081868574"/>
+            <w:pStyle w:val="DefaultPlaceholder10818685743"/>
           </w:pPr>
           <w:r>
             <w:rPr>
               <w:rStyle w:val="PlaceholderText"/>
             </w:rPr>
-            <w:t>Click here to enter text.</w:t>
+            <w:t>Click to enter text</w:t>
           </w:r>
         </w:p>
       </w:docPartBody>
@@ -2851,7 +2575,7 @@
       <w:docPartBody>
         <w:p>
           <w:pPr>
-            <w:pStyle w:val="AB245E2C73EA4840B3992B57973C771E4"/>
+            <w:pStyle w:val="AB245E2C73EA4840B3992B57973C771E6"/>
           </w:pPr>
           <w:r>
             <w:rPr>
@@ -2886,7 +2610,7 @@
       <w:docPartBody>
         <w:p>
           <w:pPr>
-            <w:pStyle w:val="82C4C322C6CB41EFBD8A652EA510B0164"/>
+            <w:pStyle w:val="82C4C322C6CB41EFBD8A652EA510B0166"/>
           </w:pPr>
           <w:r>
             <w:rPr>
@@ -2915,7 +2639,7 @@
       <w:docPartBody>
         <w:p>
           <w:pPr>
-            <w:pStyle w:val="DE5071ECCF244E9980B4DFBC1D4FB7D54"/>
+            <w:pStyle w:val="DE5071ECCF244E9980B4DFBC1D4FB7D56"/>
           </w:pPr>
           <w:r>
             <w:rPr>
@@ -2944,7 +2668,7 @@
       <w:docPartBody>
         <w:p>
           <w:pPr>
-            <w:pStyle w:val="ED1083D1B0B249209E7437729543C15D3"/>
+            <w:pStyle w:val="ED1083D1B0B249209E7437729543C15D5"/>
           </w:pPr>
           <w:r>
             <w:rPr>
@@ -2973,7 +2697,7 @@
       <w:docPartBody>
         <w:p>
           <w:pPr>
-            <w:pStyle w:val="3FFC24B7BA94419FA5C2603A84DEEA0C3"/>
+            <w:pStyle w:val="3FFC24B7BA94419FA5C2603A84DEEA0C5"/>
           </w:pPr>
           <w:r>
             <w:rPr>
@@ -3002,7 +2726,7 @@
       <w:docPartBody>
         <w:p>
           <w:pPr>
-            <w:pStyle w:val="495375A4CE5A4EB9BCF883BAD8928F7F3"/>
+            <w:pStyle w:val="495375A4CE5A4EB9BCF883BAD8928F7F5"/>
           </w:pPr>
           <w:r>
             <w:rPr>
@@ -3031,7 +2755,7 @@
       <w:docPartBody>
         <w:p>
           <w:pPr>
-            <w:pStyle w:val="4FE842B4F04B451CB9B2992B0B47F2D43"/>
+            <w:pStyle w:val="4FE842B4F04B451CB9B2992B0B47F2D45"/>
           </w:pPr>
           <w:r>
             <w:rPr>
@@ -3060,7 +2784,7 @@
       <w:docPartBody>
         <w:p>
           <w:pPr>
-            <w:pStyle w:val="B2325DCDD85B4A179D6D62BD97ADE4593"/>
+            <w:pStyle w:val="B2325DCDD85B4A179D6D62BD97ADE4595"/>
           </w:pPr>
           <w:r>
             <w:rPr>
@@ -3089,7 +2813,7 @@
       <w:docPartBody>
         <w:p>
           <w:pPr>
-            <w:pStyle w:val="1870A6D6C26D4E24AD0E6067E3DAD81E3"/>
+            <w:pStyle w:val="1870A6D6C26D4E24AD0E6067E3DAD81E5"/>
           </w:pPr>
           <w:r>
             <w:rPr>
@@ -3102,7 +2826,7 @@
     </w:docPart>
     <w:docPart>
       <w:docPartPr>
-        <w:name w:val="39972CDA1A90405087785CCC97936ABD"/>
+        <w:name w:val="3E59DD1107104F0BB97001D463AEB4AF"/>
         <w:category>
           <w:name w:val="General"/>
           <w:gallery w:val="placeholder"/>
@@ -3113,70 +2837,12 @@
         <w:behaviors>
           <w:behavior w:val="content"/>
         </w:behaviors>
-        <w:guid w:val="{AAA2D2D2-F836-441B-AA88-81A80C6FBABD}"/>
+        <w:guid w:val="{4686DC30-7A52-49BF-8CC1-3EDB570A2B2C}"/>
       </w:docPartPr>
       <w:docPartBody>
         <w:p>
           <w:pPr>
-            <w:pStyle w:val="39972CDA1A90405087785CCC97936ABD1"/>
-          </w:pPr>
-          <w:r>
-            <w:rPr>
-              <w:rStyle w:val="PlaceholderText"/>
-            </w:rPr>
-            <w:t>Click to enter text</w:t>
-          </w:r>
-        </w:p>
-      </w:docPartBody>
-    </w:docPart>
-    <w:docPart>
-      <w:docPartPr>
-        <w:name w:val="C748C851CCEB499C945486955C26F0AF"/>
-        <w:category>
-          <w:name w:val="General"/>
-          <w:gallery w:val="placeholder"/>
-        </w:category>
-        <w:types>
-          <w:type w:val="bbPlcHdr"/>
-        </w:types>
-        <w:behaviors>
-          <w:behavior w:val="content"/>
-        </w:behaviors>
-        <w:guid w:val="{8CE1490A-DA9E-470D-9E52-021FE4BEDA14}"/>
-      </w:docPartPr>
-      <w:docPartBody>
-        <w:p>
-          <w:pPr>
-            <w:pStyle w:val="C748C851CCEB499C945486955C26F0AF1"/>
-          </w:pPr>
-          <w:r>
-            <w:rPr>
-              <w:rStyle w:val="PlaceholderText"/>
-            </w:rPr>
-            <w:t>Click here to enter text.</w:t>
-          </w:r>
-        </w:p>
-      </w:docPartBody>
-    </w:docPart>
-    <w:docPart>
-      <w:docPartPr>
-        <w:name w:val="064F4C97D1964A8483FE1C579EFE67EB"/>
-        <w:category>
-          <w:name w:val="General"/>
-          <w:gallery w:val="placeholder"/>
-        </w:category>
-        <w:types>
-          <w:type w:val="bbPlcHdr"/>
-        </w:types>
-        <w:behaviors>
-          <w:behavior w:val="content"/>
-        </w:behaviors>
-        <w:guid w:val="{EAB36B2E-190C-4E13-AAF5-16296D950BC2}"/>
-      </w:docPartPr>
-      <w:docPartBody>
-        <w:p>
-          <w:pPr>
-            <w:pStyle w:val="064F4C97D1964A8483FE1C579EFE67EB1"/>
+            <w:pStyle w:val="3E59DD1107104F0BB97001D463AEB4AF1"/>
           </w:pPr>
           <w:r>
             <w:rPr>
@@ -3201,49 +2867,39 @@
     <w:sig w:usb0="00000000" w:usb1="10000000" w:usb2="00000000" w:usb3="00000000" w:csb0="80000000" w:csb1="00000000"/>
   </w:font>
   <w:font w:name="Times New Roman">
-    <w:altName w:val="Arial"/>
     <w:panose1 w:val="02020603050405020304"/>
     <w:charset w:val="00"/>
     <w:family w:val="roman"/>
     <w:pitch w:val="variable"/>
-    <w:sig w:usb0="20002A87" w:usb1="80000000" w:usb2="00000008" w:usb3="00000000" w:csb0="000001FF" w:csb1="00000000"/>
+    <w:sig w:usb0="E0002EFF" w:usb1="C000785B" w:usb2="00000009" w:usb3="00000000" w:csb0="000001FF" w:csb1="00000000"/>
   </w:font>
   <w:font w:name="Courier New">
     <w:panose1 w:val="02070309020205020404"/>
     <w:charset w:val="00"/>
     <w:family w:val="modern"/>
     <w:pitch w:val="fixed"/>
-    <w:sig w:usb0="E0002AFF" w:usb1="C0007843" w:usb2="00000009" w:usb3="00000000" w:csb0="000001FF" w:csb1="00000000"/>
+    <w:sig w:usb0="E0002EFF" w:usb1="C0007843" w:usb2="00000009" w:usb3="00000000" w:csb0="000001FF" w:csb1="00000000"/>
   </w:font>
   <w:font w:name="Wingdings">
     <w:panose1 w:val="05000000000000000000"/>
-    <w:charset w:val="02"/>
+    <w:charset w:val="4D"/>
     <w:family w:val="decorative"/>
     <w:pitch w:val="variable"/>
-    <w:sig w:usb0="00000000" w:usb1="10000000" w:usb2="00000000" w:usb3="00000000" w:csb0="80000000" w:csb1="00000000"/>
+    <w:sig w:usb0="00000003" w:usb1="10000000" w:usb2="00000000" w:usb3="00000000" w:csb0="80000001" w:csb1="00000000"/>
   </w:font>
   <w:font w:name="Calibri">
     <w:panose1 w:val="020F0502020204030204"/>
     <w:charset w:val="00"/>
     <w:family w:val="swiss"/>
     <w:pitch w:val="variable"/>
-    <w:sig w:usb0="A00002EF" w:usb1="4000207B" w:usb2="00000000" w:usb3="00000000" w:csb0="0000009F" w:csb1="00000000"/>
+    <w:sig w:usb0="E0002AFF" w:usb1="C000247B" w:usb2="00000009" w:usb3="00000000" w:csb0="000001FF" w:csb1="00000000"/>
   </w:font>
   <w:font w:name="Cambria">
     <w:panose1 w:val="02040503050406030204"/>
     <w:charset w:val="00"/>
     <w:family w:val="roman"/>
     <w:pitch w:val="variable"/>
-    <w:sig w:usb0="A00002EF" w:usb1="4000004B" w:usb2="00000000" w:usb3="00000000" w:csb0="0000009F" w:csb1="00000000"/>
-  </w:font>
-  <w:font w:name="Segoe UI">
-    <w:altName w:val="Arial"/>
-    <w:panose1 w:val="020B0604020202020204"/>
-    <w:charset w:val="00"/>
-    <w:family w:val="swiss"/>
-    <w:notTrueType/>
-    <w:pitch w:val="variable"/>
-    <w:sig w:usb0="00000003" w:usb1="00000000" w:usb2="00000000" w:usb3="00000000" w:csb0="00000001" w:csb1="00000000"/>
+    <w:sig w:usb0="E00002FF" w:usb1="400004FF" w:usb2="00000000" w:usb3="00000000" w:csb0="0000019F" w:csb1="00000000"/>
   </w:font>
   <w:font w:name="Arial">
     <w:panose1 w:val="020B0604020202020204"/>
@@ -3251,6 +2907,14 @@
     <w:family w:val="swiss"/>
     <w:pitch w:val="variable"/>
     <w:sig w:usb0="E0002AFF" w:usb1="C0007843" w:usb2="00000009" w:usb3="00000000" w:csb0="000001FF" w:csb1="00000000"/>
+  </w:font>
+  <w:font w:name="MS Gothic">
+    <w:altName w:val="ＭＳ ゴシック"/>
+    <w:panose1 w:val="020B0609070205080204"/>
+    <w:charset w:val="80"/>
+    <w:family w:val="modern"/>
+    <w:pitch w:val="fixed"/>
+    <w:sig w:usb0="E00002FF" w:usb1="6AC7FDFB" w:usb2="08000012" w:usb3="00000000" w:csb0="0002009F" w:csb1="00000000"/>
   </w:font>
   <w:font w:name="Calibri Light">
     <w:panose1 w:val="020F0302020204030204"/>
@@ -3279,24 +2943,27 @@
   </w:compat>
   <w:rsids>
     <w:rsidRoot w:val="00CD1655"/>
-    <w:rsid w:val="00010312"/>
     <w:rsid w:val="00196D15"/>
-    <w:rsid w:val="002D5C2C"/>
+    <w:rsid w:val="006308DE"/>
     <w:rsid w:val="00665DC5"/>
-    <w:rsid w:val="00750C79"/>
+    <w:rsid w:val="007D50D8"/>
     <w:rsid w:val="00800CB9"/>
     <w:rsid w:val="00822E81"/>
     <w:rsid w:val="00885C9E"/>
-    <w:rsid w:val="00B27CFA"/>
+    <w:rsid w:val="009C09DF"/>
+    <w:rsid w:val="00A4560D"/>
+    <w:rsid w:val="00B83DCF"/>
     <w:rsid w:val="00BB64FA"/>
     <w:rsid w:val="00CD1655"/>
     <w:rsid w:val="00CF7A79"/>
-    <w:rsid w:val="00D725D9"/>
+    <w:rsid w:val="00D6382A"/>
+    <w:rsid w:val="00D67B3B"/>
     <w:rsid w:val="00E60887"/>
     <w:rsid w:val="00EB4EAA"/>
     <w:rsid w:val="00ED7BD8"/>
     <w:rsid w:val="00F407D1"/>
-    <w:rsid w:val="00F91D7B"/>
+    <w:rsid w:val="00F80781"/>
+    <w:rsid w:val="00F941F1"/>
   </w:rsids>
   <m:mathPr>
     <m:mathFont m:val="Cambria Math"/>
@@ -3749,7 +3416,7 @@
     <w:basedOn w:val="DefaultParagraphFont"/>
     <w:uiPriority w:val="99"/>
     <w:semiHidden/>
-    <w:rsid w:val="00F91D7B"/>
+    <w:rsid w:val="007D50D8"/>
     <w:rPr>
       <w:color w:val="808080"/>
     </w:rPr>
@@ -3966,9 +3633,9 @@
       <w:rFonts w:ascii="Calibri" w:eastAsia="Calibri" w:hAnsi="Calibri" w:cs="Times New Roman"/>
     </w:rPr>
   </w:style>
-  <w:style w:type="paragraph" w:customStyle="1" w:styleId="39972CDA1A90405087785CCC97936ABD">
-    <w:name w:val="39972CDA1A90405087785CCC97936ABD"/>
-    <w:rsid w:val="00010312"/>
+  <w:style w:type="paragraph" w:customStyle="1" w:styleId="DefaultPlaceholder1081868574">
+    <w:name w:val="DefaultPlaceholder_1081868574"/>
+    <w:rsid w:val="00F941F1"/>
     <w:pPr>
       <w:spacing w:after="200" w:line="276" w:lineRule="auto"/>
     </w:pPr>
@@ -3978,7 +3645,7 @@
   </w:style>
   <w:style w:type="paragraph" w:customStyle="1" w:styleId="AB245E2C73EA4840B3992B57973C771E3">
     <w:name w:val="AB245E2C73EA4840B3992B57973C771E3"/>
-    <w:rsid w:val="00010312"/>
+    <w:rsid w:val="00F941F1"/>
     <w:pPr>
       <w:spacing w:after="200" w:line="276" w:lineRule="auto"/>
     </w:pPr>
@@ -3988,7 +3655,7 @@
   </w:style>
   <w:style w:type="paragraph" w:customStyle="1" w:styleId="ED1083D1B0B249209E7437729543C15D2">
     <w:name w:val="ED1083D1B0B249209E7437729543C15D2"/>
-    <w:rsid w:val="00010312"/>
+    <w:rsid w:val="00F941F1"/>
     <w:pPr>
       <w:spacing w:after="200" w:line="276" w:lineRule="auto"/>
     </w:pPr>
@@ -3998,7 +3665,7 @@
   </w:style>
   <w:style w:type="paragraph" w:customStyle="1" w:styleId="B2325DCDD85B4A179D6D62BD97ADE4592">
     <w:name w:val="B2325DCDD85B4A179D6D62BD97ADE4592"/>
-    <w:rsid w:val="00010312"/>
+    <w:rsid w:val="00F941F1"/>
     <w:pPr>
       <w:spacing w:after="200" w:line="276" w:lineRule="auto"/>
     </w:pPr>
@@ -4008,7 +3675,7 @@
   </w:style>
   <w:style w:type="paragraph" w:customStyle="1" w:styleId="1870A6D6C26D4E24AD0E6067E3DAD81E2">
     <w:name w:val="1870A6D6C26D4E24AD0E6067E3DAD81E2"/>
-    <w:rsid w:val="00010312"/>
+    <w:rsid w:val="00F941F1"/>
     <w:pPr>
       <w:spacing w:after="200" w:line="276" w:lineRule="auto"/>
     </w:pPr>
@@ -4018,7 +3685,7 @@
   </w:style>
   <w:style w:type="paragraph" w:customStyle="1" w:styleId="82C4C322C6CB41EFBD8A652EA510B0163">
     <w:name w:val="82C4C322C6CB41EFBD8A652EA510B0163"/>
-    <w:rsid w:val="00010312"/>
+    <w:rsid w:val="00F941F1"/>
     <w:pPr>
       <w:spacing w:after="200" w:line="276" w:lineRule="auto"/>
     </w:pPr>
@@ -4028,7 +3695,7 @@
   </w:style>
   <w:style w:type="paragraph" w:customStyle="1" w:styleId="DE5071ECCF244E9980B4DFBC1D4FB7D53">
     <w:name w:val="DE5071ECCF244E9980B4DFBC1D4FB7D53"/>
-    <w:rsid w:val="00010312"/>
+    <w:rsid w:val="00F941F1"/>
     <w:pPr>
       <w:spacing w:after="200" w:line="276" w:lineRule="auto"/>
     </w:pPr>
@@ -4038,7 +3705,7 @@
   </w:style>
   <w:style w:type="paragraph" w:customStyle="1" w:styleId="3FFC24B7BA94419FA5C2603A84DEEA0C2">
     <w:name w:val="3FFC24B7BA94419FA5C2603A84DEEA0C2"/>
-    <w:rsid w:val="00010312"/>
+    <w:rsid w:val="00F941F1"/>
     <w:pPr>
       <w:spacing w:after="200" w:line="276" w:lineRule="auto"/>
     </w:pPr>
@@ -4048,7 +3715,7 @@
   </w:style>
   <w:style w:type="paragraph" w:customStyle="1" w:styleId="495375A4CE5A4EB9BCF883BAD8928F7F2">
     <w:name w:val="495375A4CE5A4EB9BCF883BAD8928F7F2"/>
-    <w:rsid w:val="00010312"/>
+    <w:rsid w:val="00F941F1"/>
     <w:pPr>
       <w:spacing w:after="200" w:line="276" w:lineRule="auto"/>
     </w:pPr>
@@ -4058,25 +3725,21 @@
   </w:style>
   <w:style w:type="paragraph" w:customStyle="1" w:styleId="4FE842B4F04B451CB9B2992B0B47F2D42">
     <w:name w:val="4FE842B4F04B451CB9B2992B0B47F2D42"/>
-    <w:rsid w:val="00010312"/>
-    <w:pPr>
-      <w:spacing w:after="200" w:line="276" w:lineRule="auto"/>
-    </w:pPr>
-    <w:rPr>
-      <w:rFonts w:ascii="Calibri" w:eastAsia="Calibri" w:hAnsi="Calibri" w:cs="Times New Roman"/>
-    </w:rPr>
-  </w:style>
-  <w:style w:type="paragraph" w:customStyle="1" w:styleId="C748C851CCEB499C945486955C26F0AF">
-    <w:name w:val="C748C851CCEB499C945486955C26F0AF"/>
-    <w:rsid w:val="00010312"/>
-  </w:style>
-  <w:style w:type="paragraph" w:customStyle="1" w:styleId="064F4C97D1964A8483FE1C579EFE67EB">
-    <w:name w:val="064F4C97D1964A8483FE1C579EFE67EB"/>
-    <w:rsid w:val="00D725D9"/>
-  </w:style>
-  <w:style w:type="paragraph" w:customStyle="1" w:styleId="39972CDA1A90405087785CCC97936ABD1">
-    <w:name w:val="39972CDA1A90405087785CCC97936ABD1"/>
-    <w:rsid w:val="00F91D7B"/>
+    <w:rsid w:val="00F941F1"/>
+    <w:pPr>
+      <w:spacing w:after="200" w:line="276" w:lineRule="auto"/>
+    </w:pPr>
+    <w:rPr>
+      <w:rFonts w:ascii="Calibri" w:eastAsia="Calibri" w:hAnsi="Calibri" w:cs="Times New Roman"/>
+    </w:rPr>
+  </w:style>
+  <w:style w:type="paragraph" w:customStyle="1" w:styleId="C6F5B117ED8E461E9A51E4C3A137D256">
+    <w:name w:val="C6F5B117ED8E461E9A51E4C3A137D256"/>
+    <w:rsid w:val="00F941F1"/>
+  </w:style>
+  <w:style w:type="paragraph" w:customStyle="1" w:styleId="DefaultPlaceholder10818685741">
+    <w:name w:val="DefaultPlaceholder_10818685741"/>
+    <w:rsid w:val="006308DE"/>
     <w:pPr>
       <w:spacing w:after="200" w:line="276" w:lineRule="auto"/>
     </w:pPr>
@@ -4086,7 +3749,7 @@
   </w:style>
   <w:style w:type="paragraph" w:customStyle="1" w:styleId="AB245E2C73EA4840B3992B57973C771E4">
     <w:name w:val="AB245E2C73EA4840B3992B57973C771E4"/>
-    <w:rsid w:val="00F91D7B"/>
+    <w:rsid w:val="006308DE"/>
     <w:pPr>
       <w:spacing w:after="200" w:line="276" w:lineRule="auto"/>
     </w:pPr>
@@ -4096,17 +3759,7 @@
   </w:style>
   <w:style w:type="paragraph" w:customStyle="1" w:styleId="ED1083D1B0B249209E7437729543C15D3">
     <w:name w:val="ED1083D1B0B249209E7437729543C15D3"/>
-    <w:rsid w:val="00F91D7B"/>
-    <w:pPr>
-      <w:spacing w:after="200" w:line="276" w:lineRule="auto"/>
-    </w:pPr>
-    <w:rPr>
-      <w:rFonts w:ascii="Calibri" w:eastAsia="Calibri" w:hAnsi="Calibri" w:cs="Times New Roman"/>
-    </w:rPr>
-  </w:style>
-  <w:style w:type="paragraph" w:customStyle="1" w:styleId="C748C851CCEB499C945486955C26F0AF1">
-    <w:name w:val="C748C851CCEB499C945486955C26F0AF1"/>
-    <w:rsid w:val="00F91D7B"/>
+    <w:rsid w:val="006308DE"/>
     <w:pPr>
       <w:spacing w:after="200" w:line="276" w:lineRule="auto"/>
     </w:pPr>
@@ -4116,7 +3769,7 @@
   </w:style>
   <w:style w:type="paragraph" w:customStyle="1" w:styleId="B2325DCDD85B4A179D6D62BD97ADE4593">
     <w:name w:val="B2325DCDD85B4A179D6D62BD97ADE4593"/>
-    <w:rsid w:val="00F91D7B"/>
+    <w:rsid w:val="006308DE"/>
     <w:pPr>
       <w:spacing w:after="200" w:line="276" w:lineRule="auto"/>
     </w:pPr>
@@ -4126,7 +3779,7 @@
   </w:style>
   <w:style w:type="paragraph" w:customStyle="1" w:styleId="1870A6D6C26D4E24AD0E6067E3DAD81E3">
     <w:name w:val="1870A6D6C26D4E24AD0E6067E3DAD81E3"/>
-    <w:rsid w:val="00F91D7B"/>
+    <w:rsid w:val="006308DE"/>
     <w:pPr>
       <w:spacing w:after="200" w:line="276" w:lineRule="auto"/>
     </w:pPr>
@@ -4136,17 +3789,7 @@
   </w:style>
   <w:style w:type="paragraph" w:customStyle="1" w:styleId="82C4C322C6CB41EFBD8A652EA510B0164">
     <w:name w:val="82C4C322C6CB41EFBD8A652EA510B0164"/>
-    <w:rsid w:val="00F91D7B"/>
-    <w:pPr>
-      <w:spacing w:after="200" w:line="276" w:lineRule="auto"/>
-    </w:pPr>
-    <w:rPr>
-      <w:rFonts w:ascii="Calibri" w:eastAsia="Calibri" w:hAnsi="Calibri" w:cs="Times New Roman"/>
-    </w:rPr>
-  </w:style>
-  <w:style w:type="paragraph" w:customStyle="1" w:styleId="DefaultPlaceholder1081868574">
-    <w:name w:val="DefaultPlaceholder_1081868574"/>
-    <w:rsid w:val="00F91D7B"/>
+    <w:rsid w:val="006308DE"/>
     <w:pPr>
       <w:spacing w:after="200" w:line="276" w:lineRule="auto"/>
     </w:pPr>
@@ -4156,17 +3799,17 @@
   </w:style>
   <w:style w:type="paragraph" w:customStyle="1" w:styleId="DE5071ECCF244E9980B4DFBC1D4FB7D54">
     <w:name w:val="DE5071ECCF244E9980B4DFBC1D4FB7D54"/>
-    <w:rsid w:val="00F91D7B"/>
-    <w:pPr>
-      <w:spacing w:after="200" w:line="276" w:lineRule="auto"/>
-    </w:pPr>
-    <w:rPr>
-      <w:rFonts w:ascii="Calibri" w:eastAsia="Calibri" w:hAnsi="Calibri" w:cs="Times New Roman"/>
-    </w:rPr>
-  </w:style>
-  <w:style w:type="paragraph" w:customStyle="1" w:styleId="064F4C97D1964A8483FE1C579EFE67EB1">
-    <w:name w:val="064F4C97D1964A8483FE1C579EFE67EB1"/>
-    <w:rsid w:val="00F91D7B"/>
+    <w:rsid w:val="006308DE"/>
+    <w:pPr>
+      <w:spacing w:after="200" w:line="276" w:lineRule="auto"/>
+    </w:pPr>
+    <w:rPr>
+      <w:rFonts w:ascii="Calibri" w:eastAsia="Calibri" w:hAnsi="Calibri" w:cs="Times New Roman"/>
+    </w:rPr>
+  </w:style>
+  <w:style w:type="paragraph" w:customStyle="1" w:styleId="C6F5B117ED8E461E9A51E4C3A137D2561">
+    <w:name w:val="C6F5B117ED8E461E9A51E4C3A137D2561"/>
+    <w:rsid w:val="006308DE"/>
     <w:pPr>
       <w:spacing w:after="200" w:line="276" w:lineRule="auto"/>
     </w:pPr>
@@ -4176,7 +3819,7 @@
   </w:style>
   <w:style w:type="paragraph" w:customStyle="1" w:styleId="3FFC24B7BA94419FA5C2603A84DEEA0C3">
     <w:name w:val="3FFC24B7BA94419FA5C2603A84DEEA0C3"/>
-    <w:rsid w:val="00F91D7B"/>
+    <w:rsid w:val="006308DE"/>
     <w:pPr>
       <w:spacing w:after="200" w:line="276" w:lineRule="auto"/>
     </w:pPr>
@@ -4186,7 +3829,7 @@
   </w:style>
   <w:style w:type="paragraph" w:customStyle="1" w:styleId="495375A4CE5A4EB9BCF883BAD8928F7F3">
     <w:name w:val="495375A4CE5A4EB9BCF883BAD8928F7F3"/>
-    <w:rsid w:val="00F91D7B"/>
+    <w:rsid w:val="006308DE"/>
     <w:pPr>
       <w:spacing w:after="200" w:line="276" w:lineRule="auto"/>
     </w:pPr>
@@ -4196,7 +3839,231 @@
   </w:style>
   <w:style w:type="paragraph" w:customStyle="1" w:styleId="4FE842B4F04B451CB9B2992B0B47F2D43">
     <w:name w:val="4FE842B4F04B451CB9B2992B0B47F2D43"/>
-    <w:rsid w:val="00F91D7B"/>
+    <w:rsid w:val="006308DE"/>
+    <w:pPr>
+      <w:spacing w:after="200" w:line="276" w:lineRule="auto"/>
+    </w:pPr>
+    <w:rPr>
+      <w:rFonts w:ascii="Calibri" w:eastAsia="Calibri" w:hAnsi="Calibri" w:cs="Times New Roman"/>
+    </w:rPr>
+  </w:style>
+  <w:style w:type="paragraph" w:customStyle="1" w:styleId="DefaultPlaceholder10818685742">
+    <w:name w:val="DefaultPlaceholder_10818685742"/>
+    <w:rsid w:val="00D67B3B"/>
+    <w:pPr>
+      <w:spacing w:after="200" w:line="276" w:lineRule="auto"/>
+    </w:pPr>
+    <w:rPr>
+      <w:rFonts w:ascii="Calibri" w:eastAsia="Calibri" w:hAnsi="Calibri" w:cs="Times New Roman"/>
+    </w:rPr>
+  </w:style>
+  <w:style w:type="paragraph" w:customStyle="1" w:styleId="AB245E2C73EA4840B3992B57973C771E5">
+    <w:name w:val="AB245E2C73EA4840B3992B57973C771E5"/>
+    <w:rsid w:val="00D67B3B"/>
+    <w:pPr>
+      <w:spacing w:after="200" w:line="276" w:lineRule="auto"/>
+    </w:pPr>
+    <w:rPr>
+      <w:rFonts w:ascii="Calibri" w:eastAsia="Calibri" w:hAnsi="Calibri" w:cs="Times New Roman"/>
+    </w:rPr>
+  </w:style>
+  <w:style w:type="paragraph" w:customStyle="1" w:styleId="ED1083D1B0B249209E7437729543C15D4">
+    <w:name w:val="ED1083D1B0B249209E7437729543C15D4"/>
+    <w:rsid w:val="00D67B3B"/>
+    <w:pPr>
+      <w:spacing w:after="200" w:line="276" w:lineRule="auto"/>
+    </w:pPr>
+    <w:rPr>
+      <w:rFonts w:ascii="Calibri" w:eastAsia="Calibri" w:hAnsi="Calibri" w:cs="Times New Roman"/>
+    </w:rPr>
+  </w:style>
+  <w:style w:type="paragraph" w:customStyle="1" w:styleId="B2325DCDD85B4A179D6D62BD97ADE4594">
+    <w:name w:val="B2325DCDD85B4A179D6D62BD97ADE4594"/>
+    <w:rsid w:val="00D67B3B"/>
+    <w:pPr>
+      <w:spacing w:after="200" w:line="276" w:lineRule="auto"/>
+    </w:pPr>
+    <w:rPr>
+      <w:rFonts w:ascii="Calibri" w:eastAsia="Calibri" w:hAnsi="Calibri" w:cs="Times New Roman"/>
+    </w:rPr>
+  </w:style>
+  <w:style w:type="paragraph" w:customStyle="1" w:styleId="1870A6D6C26D4E24AD0E6067E3DAD81E4">
+    <w:name w:val="1870A6D6C26D4E24AD0E6067E3DAD81E4"/>
+    <w:rsid w:val="00D67B3B"/>
+    <w:pPr>
+      <w:spacing w:after="200" w:line="276" w:lineRule="auto"/>
+    </w:pPr>
+    <w:rPr>
+      <w:rFonts w:ascii="Calibri" w:eastAsia="Calibri" w:hAnsi="Calibri" w:cs="Times New Roman"/>
+    </w:rPr>
+  </w:style>
+  <w:style w:type="paragraph" w:customStyle="1" w:styleId="82C4C322C6CB41EFBD8A652EA510B0165">
+    <w:name w:val="82C4C322C6CB41EFBD8A652EA510B0165"/>
+    <w:rsid w:val="00D67B3B"/>
+    <w:pPr>
+      <w:spacing w:after="200" w:line="276" w:lineRule="auto"/>
+    </w:pPr>
+    <w:rPr>
+      <w:rFonts w:ascii="Calibri" w:eastAsia="Calibri" w:hAnsi="Calibri" w:cs="Times New Roman"/>
+    </w:rPr>
+  </w:style>
+  <w:style w:type="paragraph" w:customStyle="1" w:styleId="DE5071ECCF244E9980B4DFBC1D4FB7D55">
+    <w:name w:val="DE5071ECCF244E9980B4DFBC1D4FB7D55"/>
+    <w:rsid w:val="00D67B3B"/>
+    <w:pPr>
+      <w:spacing w:after="200" w:line="276" w:lineRule="auto"/>
+    </w:pPr>
+    <w:rPr>
+      <w:rFonts w:ascii="Calibri" w:eastAsia="Calibri" w:hAnsi="Calibri" w:cs="Times New Roman"/>
+    </w:rPr>
+  </w:style>
+  <w:style w:type="paragraph" w:customStyle="1" w:styleId="C6F5B117ED8E461E9A51E4C3A137D2562">
+    <w:name w:val="C6F5B117ED8E461E9A51E4C3A137D2562"/>
+    <w:rsid w:val="00D67B3B"/>
+    <w:pPr>
+      <w:spacing w:after="200" w:line="276" w:lineRule="auto"/>
+    </w:pPr>
+    <w:rPr>
+      <w:rFonts w:ascii="Calibri" w:eastAsia="Calibri" w:hAnsi="Calibri" w:cs="Times New Roman"/>
+    </w:rPr>
+  </w:style>
+  <w:style w:type="paragraph" w:customStyle="1" w:styleId="3FFC24B7BA94419FA5C2603A84DEEA0C4">
+    <w:name w:val="3FFC24B7BA94419FA5C2603A84DEEA0C4"/>
+    <w:rsid w:val="00D67B3B"/>
+    <w:pPr>
+      <w:spacing w:after="200" w:line="276" w:lineRule="auto"/>
+    </w:pPr>
+    <w:rPr>
+      <w:rFonts w:ascii="Calibri" w:eastAsia="Calibri" w:hAnsi="Calibri" w:cs="Times New Roman"/>
+    </w:rPr>
+  </w:style>
+  <w:style w:type="paragraph" w:customStyle="1" w:styleId="495375A4CE5A4EB9BCF883BAD8928F7F4">
+    <w:name w:val="495375A4CE5A4EB9BCF883BAD8928F7F4"/>
+    <w:rsid w:val="00D67B3B"/>
+    <w:pPr>
+      <w:spacing w:after="200" w:line="276" w:lineRule="auto"/>
+    </w:pPr>
+    <w:rPr>
+      <w:rFonts w:ascii="Calibri" w:eastAsia="Calibri" w:hAnsi="Calibri" w:cs="Times New Roman"/>
+    </w:rPr>
+  </w:style>
+  <w:style w:type="paragraph" w:customStyle="1" w:styleId="4FE842B4F04B451CB9B2992B0B47F2D44">
+    <w:name w:val="4FE842B4F04B451CB9B2992B0B47F2D44"/>
+    <w:rsid w:val="00D67B3B"/>
+    <w:pPr>
+      <w:spacing w:after="200" w:line="276" w:lineRule="auto"/>
+    </w:pPr>
+    <w:rPr>
+      <w:rFonts w:ascii="Calibri" w:eastAsia="Calibri" w:hAnsi="Calibri" w:cs="Times New Roman"/>
+    </w:rPr>
+  </w:style>
+  <w:style w:type="paragraph" w:customStyle="1" w:styleId="3E59DD1107104F0BB97001D463AEB4AF">
+    <w:name w:val="3E59DD1107104F0BB97001D463AEB4AF"/>
+    <w:rsid w:val="00D67B3B"/>
+  </w:style>
+  <w:style w:type="paragraph" w:customStyle="1" w:styleId="DefaultPlaceholder10818685743">
+    <w:name w:val="DefaultPlaceholder_10818685743"/>
+    <w:rsid w:val="007D50D8"/>
+    <w:pPr>
+      <w:spacing w:after="200" w:line="276" w:lineRule="auto"/>
+    </w:pPr>
+    <w:rPr>
+      <w:rFonts w:ascii="Calibri" w:eastAsia="Calibri" w:hAnsi="Calibri" w:cs="Times New Roman"/>
+    </w:rPr>
+  </w:style>
+  <w:style w:type="paragraph" w:customStyle="1" w:styleId="AB245E2C73EA4840B3992B57973C771E6">
+    <w:name w:val="AB245E2C73EA4840B3992B57973C771E6"/>
+    <w:rsid w:val="007D50D8"/>
+    <w:pPr>
+      <w:spacing w:after="200" w:line="276" w:lineRule="auto"/>
+    </w:pPr>
+    <w:rPr>
+      <w:rFonts w:ascii="Calibri" w:eastAsia="Calibri" w:hAnsi="Calibri" w:cs="Times New Roman"/>
+    </w:rPr>
+  </w:style>
+  <w:style w:type="paragraph" w:customStyle="1" w:styleId="ED1083D1B0B249209E7437729543C15D5">
+    <w:name w:val="ED1083D1B0B249209E7437729543C15D5"/>
+    <w:rsid w:val="007D50D8"/>
+    <w:pPr>
+      <w:spacing w:after="200" w:line="276" w:lineRule="auto"/>
+    </w:pPr>
+    <w:rPr>
+      <w:rFonts w:ascii="Calibri" w:eastAsia="Calibri" w:hAnsi="Calibri" w:cs="Times New Roman"/>
+    </w:rPr>
+  </w:style>
+  <w:style w:type="paragraph" w:customStyle="1" w:styleId="B2325DCDD85B4A179D6D62BD97ADE4595">
+    <w:name w:val="B2325DCDD85B4A179D6D62BD97ADE4595"/>
+    <w:rsid w:val="007D50D8"/>
+    <w:pPr>
+      <w:spacing w:after="200" w:line="276" w:lineRule="auto"/>
+    </w:pPr>
+    <w:rPr>
+      <w:rFonts w:ascii="Calibri" w:eastAsia="Calibri" w:hAnsi="Calibri" w:cs="Times New Roman"/>
+    </w:rPr>
+  </w:style>
+  <w:style w:type="paragraph" w:customStyle="1" w:styleId="1870A6D6C26D4E24AD0E6067E3DAD81E5">
+    <w:name w:val="1870A6D6C26D4E24AD0E6067E3DAD81E5"/>
+    <w:rsid w:val="007D50D8"/>
+    <w:pPr>
+      <w:spacing w:after="200" w:line="276" w:lineRule="auto"/>
+    </w:pPr>
+    <w:rPr>
+      <w:rFonts w:ascii="Calibri" w:eastAsia="Calibri" w:hAnsi="Calibri" w:cs="Times New Roman"/>
+    </w:rPr>
+  </w:style>
+  <w:style w:type="paragraph" w:customStyle="1" w:styleId="82C4C322C6CB41EFBD8A652EA510B0166">
+    <w:name w:val="82C4C322C6CB41EFBD8A652EA510B0166"/>
+    <w:rsid w:val="007D50D8"/>
+    <w:pPr>
+      <w:spacing w:after="200" w:line="276" w:lineRule="auto"/>
+    </w:pPr>
+    <w:rPr>
+      <w:rFonts w:ascii="Calibri" w:eastAsia="Calibri" w:hAnsi="Calibri" w:cs="Times New Roman"/>
+    </w:rPr>
+  </w:style>
+  <w:style w:type="paragraph" w:customStyle="1" w:styleId="3E59DD1107104F0BB97001D463AEB4AF1">
+    <w:name w:val="3E59DD1107104F0BB97001D463AEB4AF1"/>
+    <w:rsid w:val="007D50D8"/>
+    <w:pPr>
+      <w:spacing w:after="200" w:line="276" w:lineRule="auto"/>
+    </w:pPr>
+    <w:rPr>
+      <w:rFonts w:ascii="Calibri" w:eastAsia="Calibri" w:hAnsi="Calibri" w:cs="Times New Roman"/>
+    </w:rPr>
+  </w:style>
+  <w:style w:type="paragraph" w:customStyle="1" w:styleId="DE5071ECCF244E9980B4DFBC1D4FB7D56">
+    <w:name w:val="DE5071ECCF244E9980B4DFBC1D4FB7D56"/>
+    <w:rsid w:val="007D50D8"/>
+    <w:pPr>
+      <w:spacing w:after="200" w:line="276" w:lineRule="auto"/>
+    </w:pPr>
+    <w:rPr>
+      <w:rFonts w:ascii="Calibri" w:eastAsia="Calibri" w:hAnsi="Calibri" w:cs="Times New Roman"/>
+    </w:rPr>
+  </w:style>
+  <w:style w:type="paragraph" w:customStyle="1" w:styleId="3FFC24B7BA94419FA5C2603A84DEEA0C5">
+    <w:name w:val="3FFC24B7BA94419FA5C2603A84DEEA0C5"/>
+    <w:rsid w:val="007D50D8"/>
+    <w:pPr>
+      <w:spacing w:after="200" w:line="276" w:lineRule="auto"/>
+    </w:pPr>
+    <w:rPr>
+      <w:rFonts w:ascii="Calibri" w:eastAsia="Calibri" w:hAnsi="Calibri" w:cs="Times New Roman"/>
+    </w:rPr>
+  </w:style>
+  <w:style w:type="paragraph" w:customStyle="1" w:styleId="495375A4CE5A4EB9BCF883BAD8928F7F5">
+    <w:name w:val="495375A4CE5A4EB9BCF883BAD8928F7F5"/>
+    <w:rsid w:val="007D50D8"/>
+    <w:pPr>
+      <w:spacing w:after="200" w:line="276" w:lineRule="auto"/>
+    </w:pPr>
+    <w:rPr>
+      <w:rFonts w:ascii="Calibri" w:eastAsia="Calibri" w:hAnsi="Calibri" w:cs="Times New Roman"/>
+    </w:rPr>
+  </w:style>
+  <w:style w:type="paragraph" w:customStyle="1" w:styleId="4FE842B4F04B451CB9B2992B0B47F2D45">
+    <w:name w:val="4FE842B4F04B451CB9B2992B0B47F2D45"/>
+    <w:rsid w:val="007D50D8"/>
     <w:pPr>
       <w:spacing w:after="200" w:line="276" w:lineRule="auto"/>
     </w:pPr>
@@ -4480,7 +4347,7 @@
 </file>
 
 <file path=customXml/itemProps1.xml><?xml version="1.0" encoding="utf-8"?>
-<ds:datastoreItem xmlns:ds="http://schemas.openxmlformats.org/officeDocument/2006/customXml" ds:itemID="{DEBEEFDD-D63A-EF4D-9FBA-AD376175A6D2}">
+<ds:datastoreItem xmlns:ds="http://schemas.openxmlformats.org/officeDocument/2006/customXml" ds:itemID="{7050AC26-DB96-0D4D-A83A-B172462B49C7}">
   <ds:schemaRefs>
     <ds:schemaRef ds:uri="http://schemas.openxmlformats.org/officeDocument/2006/bibliography"/>
   </ds:schemaRefs>

</xml_diff>

<commit_message>
Version 11/2020 from N. Woodhull.
</commit_message>
<xml_diff>
--- a/bulletins/training-request-form.docx
+++ b/bulletins/training-request-form.docx
@@ -1291,9 +1291,159 @@
         <w:rPr>
           <w:sz w:val="20"/>
         </w:rPr>
-        <w:t xml:space="preserve">Please email form to </w:t>
+        <w:t>E</w:t>
+      </w:r>
+      <w:r>
+        <w:rPr>
+          <w:sz w:val="20"/>
+        </w:rPr>
+        <w:t xml:space="preserve">mail </w:t>
+      </w:r>
+      <w:r>
+        <w:rPr>
+          <w:sz w:val="20"/>
+        </w:rPr>
+        <w:t xml:space="preserve">this </w:t>
+      </w:r>
+      <w:r>
+        <w:rPr>
+          <w:sz w:val="20"/>
+        </w:rPr>
+        <w:t xml:space="preserve">form to </w:t>
+      </w:r>
+      <w:r>
+        <w:rPr>
+          <w:sz w:val="20"/>
+        </w:rPr>
+        <w:t>your regional liaison at:</w:t>
+      </w:r>
+      <w:r>
+        <w:rPr>
+          <w:sz w:val="20"/>
+        </w:rPr>
+        <w:t xml:space="preserve"> </w:t>
       </w:r>
       <w:hyperlink r:id="rId10" w:history="1">
+        <w:r>
+          <w:rPr>
+            <w:rStyle w:val="Hyperlink"/>
+            <w:sz w:val="20"/>
+          </w:rPr>
+          <w:t>trainingNWregion@frtib.gov</w:t>
+        </w:r>
+      </w:hyperlink>
+      <w:r>
+        <w:rPr>
+          <w:sz w:val="20"/>
+        </w:rPr>
+        <w:t xml:space="preserve">, </w:t>
+      </w:r>
+      <w:hyperlink r:id="rId11" w:history="1">
+        <w:r>
+          <w:rPr>
+            <w:rStyle w:val="Hyperlink"/>
+            <w:sz w:val="20"/>
+          </w:rPr>
+          <w:t>trainingSWregion@frtib.gov</w:t>
+        </w:r>
+      </w:hyperlink>
+      <w:r>
+        <w:rPr>
+          <w:sz w:val="20"/>
+        </w:rPr>
+        <w:t>,</w:t>
+      </w:r>
+      <w:r>
+        <w:rPr>
+          <w:sz w:val="20"/>
+        </w:rPr>
+        <w:t xml:space="preserve"> </w:t>
+      </w:r>
+      <w:hyperlink r:id="rId12" w:history="1">
+        <w:r>
+          <w:rPr>
+            <w:rStyle w:val="Hyperlink"/>
+            <w:sz w:val="20"/>
+          </w:rPr>
+          <w:t>trainingNEregion@frtib.gov</w:t>
+        </w:r>
+      </w:hyperlink>
+      <w:r>
+        <w:rPr>
+          <w:sz w:val="20"/>
+        </w:rPr>
+        <w:t>,</w:t>
+      </w:r>
+      <w:r>
+        <w:rPr>
+          <w:sz w:val="20"/>
+        </w:rPr>
+        <w:t xml:space="preserve"> </w:t>
+      </w:r>
+      <w:hyperlink r:id="rId13" w:history="1">
+        <w:r>
+          <w:rPr>
+            <w:rStyle w:val="Hyperlink"/>
+            <w:sz w:val="20"/>
+          </w:rPr>
+          <w:t>trainingSEregion@frtib.gov</w:t>
+        </w:r>
+      </w:hyperlink>
+      <w:r>
+        <w:rPr>
+          <w:sz w:val="20"/>
+        </w:rPr>
+        <w:t>, or</w:t>
+      </w:r>
+      <w:r>
+        <w:rPr>
+          <w:sz w:val="20"/>
+        </w:rPr>
+        <w:t xml:space="preserve"> </w:t>
+      </w:r>
+      <w:hyperlink r:id="rId14" w:history="1">
+        <w:r>
+          <w:rPr>
+            <w:rStyle w:val="Hyperlink"/>
+            <w:sz w:val="20"/>
+          </w:rPr>
+          <w:t>trainingDCregion@frtib.gov</w:t>
+        </w:r>
+      </w:hyperlink>
+    </w:p>
+    <w:p>
+      <w:pPr>
+        <w:spacing w:after="0"/>
+        <w:jc w:val="center"/>
+        <w:rPr>
+          <w:sz w:val="20"/>
+        </w:rPr>
+      </w:pPr>
+      <w:bookmarkStart w:id="0" w:name="_GoBack"/>
+      <w:bookmarkEnd w:id="0"/>
+    </w:p>
+    <w:p>
+      <w:pPr>
+        <w:spacing w:after="0"/>
+        <w:ind w:left="-720" w:right="-720"/>
+        <w:jc w:val="center"/>
+        <w:rPr>
+          <w:sz w:val="20"/>
+        </w:rPr>
+      </w:pPr>
+      <w:r>
+        <w:rPr>
+          <w:sz w:val="20"/>
+        </w:rPr>
+        <w:t>Or</w:t>
+      </w:r>
+      <w:r>
+        <w:rPr>
+          <w:sz w:val="20"/>
+        </w:rPr>
+        <w:t xml:space="preserve"> contact the Training Support Specialist at </w:t>
+      </w:r>
+      <w:hyperlink r:id="rId15" w:history="1">
         <w:r>
           <w:rPr>
             <w:rStyle w:val="Hyperlink"/>
@@ -1306,45 +1456,27 @@
         <w:rPr>
           <w:sz w:val="20"/>
         </w:rPr>
-        <w:t xml:space="preserve">.  </w:t>
+        <w:t xml:space="preserve"> </w:t>
+      </w:r>
+      <w:r>
+        <w:rPr>
+          <w:sz w:val="20"/>
+        </w:rPr>
+        <w:t>or 202-942-1450 for any questions.</w:t>
       </w:r>
     </w:p>
     <w:p>
       <w:pPr>
         <w:spacing w:after="0"/>
-        <w:ind w:left="-720" w:right="-720"/>
         <w:jc w:val="center"/>
         <w:rPr>
           <w:sz w:val="20"/>
         </w:rPr>
       </w:pPr>
-      <w:bookmarkStart w:id="0" w:name="_GoBack"/>
-      <w:bookmarkEnd w:id="0"/>
-      <w:r>
-        <w:rPr>
-          <w:sz w:val="20"/>
-        </w:rPr>
-        <w:t xml:space="preserve">Please contact the Training Support Specialist at </w:t>
-      </w:r>
-      <w:hyperlink r:id="rId11" w:history="1">
-        <w:r>
-          <w:rPr>
-            <w:rStyle w:val="Hyperlink"/>
-            <w:sz w:val="20"/>
-          </w:rPr>
-          <w:t>Candice.franze@frtib.gov</w:t>
-        </w:r>
-      </w:hyperlink>
-      <w:r>
-        <w:rPr>
-          <w:sz w:val="20"/>
-        </w:rPr>
-        <w:t xml:space="preserve"> or 202-942-1450 for any questions.</w:t>
-      </w:r>
     </w:p>
     <w:sectPr>
-      <w:headerReference w:type="default" r:id="rId12"/>
-      <w:footerReference w:type="default" r:id="rId13"/>
+      <w:headerReference w:type="default" r:id="rId16"/>
+      <w:footerReference w:type="default" r:id="rId17"/>
       <w:pgSz w:w="12240" w:h="15840"/>
       <w:pgMar w:top="1350" w:right="1440" w:bottom="450" w:left="1440" w:header="720" w:footer="720" w:gutter="0"/>
       <w:cols w:space="720"/>
@@ -1410,7 +1542,7 @@
         <w:sz w:val="12"/>
         <w:szCs w:val="12"/>
       </w:rPr>
-      <w:t>10</w:t>
+      <w:t>11</w:t>
     </w:r>
     <w:r>
       <w:rPr>
@@ -1828,7 +1960,7 @@
     </w:rPrDefault>
     <w:pPrDefault/>
   </w:docDefaults>
-  <w:latentStyles w:defLockedState="0" w:defUIPriority="99" w:defSemiHidden="0" w:defUnhideWhenUsed="0" w:defQFormat="0" w:count="375">
+  <w:latentStyles w:defLockedState="0" w:defUIPriority="99" w:defSemiHidden="0" w:defUnhideWhenUsed="0" w:defQFormat="0" w:count="376">
     <w:lsdException w:name="Normal" w:uiPriority="0" w:qFormat="1"/>
     <w:lsdException w:name="heading 1" w:uiPriority="9" w:qFormat="1"/>
     <w:lsdException w:name="heading 2" w:semiHidden="1" w:uiPriority="9" w:unhideWhenUsed="1" w:qFormat="1"/>
@@ -2204,6 +2336,7 @@
     <w:lsdException w:name="Smart Hyperlink" w:semiHidden="1" w:unhideWhenUsed="1"/>
     <w:lsdException w:name="Hashtag" w:semiHidden="1" w:unhideWhenUsed="1"/>
     <w:lsdException w:name="Unresolved Mention" w:semiHidden="1" w:unhideWhenUsed="1"/>
+    <w:lsdException w:name="Smart Link" w:semiHidden="1" w:unhideWhenUsed="1"/>
   </w:latentStyles>
   <w:style w:type="paragraph" w:default="1" w:styleId="Normal">
     <w:name w:val="Normal"/>
@@ -2862,7 +2995,7 @@
   <w:font w:name="Symbol">
     <w:panose1 w:val="05050102010706020507"/>
     <w:charset w:val="02"/>
-    <w:family w:val="decorative"/>
+    <w:family w:val="roman"/>
     <w:pitch w:val="variable"/>
     <w:sig w:usb0="00000000" w:usb1="10000000" w:usb2="00000000" w:usb3="00000000" w:csb0="80000000" w:csb1="00000000"/>
   </w:font>
@@ -2882,31 +3015,31 @@
   </w:font>
   <w:font w:name="Wingdings">
     <w:panose1 w:val="05000000000000000000"/>
-    <w:charset w:val="4D"/>
-    <w:family w:val="decorative"/>
+    <w:charset w:val="02"/>
+    <w:family w:val="auto"/>
     <w:pitch w:val="variable"/>
-    <w:sig w:usb0="00000003" w:usb1="10000000" w:usb2="00000000" w:usb3="00000000" w:csb0="80000001" w:csb1="00000000"/>
+    <w:sig w:usb0="00000000" w:usb1="10000000" w:usb2="00000000" w:usb3="00000000" w:csb0="80000000" w:csb1="00000000"/>
   </w:font>
   <w:font w:name="Calibri">
     <w:panose1 w:val="020F0502020204030204"/>
     <w:charset w:val="00"/>
     <w:family w:val="swiss"/>
     <w:pitch w:val="variable"/>
-    <w:sig w:usb0="E0002AFF" w:usb1="C000247B" w:usb2="00000009" w:usb3="00000000" w:csb0="000001FF" w:csb1="00000000"/>
+    <w:sig w:usb0="E0002EFF" w:usb1="C000247B" w:usb2="00000009" w:usb3="00000000" w:csb0="000001FF" w:csb1="00000000"/>
   </w:font>
   <w:font w:name="Cambria">
     <w:panose1 w:val="02040503050406030204"/>
     <w:charset w:val="00"/>
     <w:family w:val="roman"/>
     <w:pitch w:val="variable"/>
-    <w:sig w:usb0="E00002FF" w:usb1="400004FF" w:usb2="00000000" w:usb3="00000000" w:csb0="0000019F" w:csb1="00000000"/>
+    <w:sig w:usb0="E00006FF" w:usb1="420024FF" w:usb2="02000000" w:usb3="00000000" w:csb0="0000019F" w:csb1="00000000"/>
   </w:font>
   <w:font w:name="Arial">
     <w:panose1 w:val="020B0604020202020204"/>
     <w:charset w:val="00"/>
     <w:family w:val="swiss"/>
     <w:pitch w:val="variable"/>
-    <w:sig w:usb0="E0002AFF" w:usb1="C0007843" w:usb2="00000009" w:usb3="00000000" w:csb0="000001FF" w:csb1="00000000"/>
+    <w:sig w:usb0="E0002EFF" w:usb1="C000785B" w:usb2="00000009" w:usb3="00000000" w:csb0="000001FF" w:csb1="00000000"/>
   </w:font>
   <w:font w:name="MS Gothic">
     <w:altName w:val="ＭＳ ゴシック"/>
@@ -2929,7 +3062,6 @@
 <file path=word/glossary/settings.xml><?xml version="1.0" encoding="utf-8"?>
 <w:settings xmlns:mc="http://schemas.openxmlformats.org/markup-compatibility/2006" xmlns:o="urn:schemas-microsoft-com:office:office" xmlns:r="http://schemas.openxmlformats.org/officeDocument/2006/relationships" xmlns:m="http://schemas.openxmlformats.org/officeDocument/2006/math" xmlns:v="urn:schemas-microsoft-com:vml" xmlns:w10="urn:schemas-microsoft-com:office:word" xmlns:w="http://schemas.openxmlformats.org/wordprocessingml/2006/main" xmlns:w14="http://schemas.microsoft.com/office/word/2010/wordml" xmlns:w15="http://schemas.microsoft.com/office/word/2012/wordml" xmlns:w16cid="http://schemas.microsoft.com/office/word/2016/wordml/cid" xmlns:w16se="http://schemas.microsoft.com/office/word/2015/wordml/symex" xmlns:sl="http://schemas.openxmlformats.org/schemaLibrary/2006/main" mc:Ignorable="w14 w15 w16se w16cid">
   <w:view w:val="normal"/>
-  <w:revisionView w:inkAnnotations="0"/>
   <w:defaultTabStop w:val="720"/>
   <w:characterSpacingControl w:val="doNotCompress"/>
   <w:compat>
@@ -2944,6 +3076,7 @@
   <w:rsids>
     <w:rsidRoot w:val="00CD1655"/>
     <w:rsid w:val="00196D15"/>
+    <w:rsid w:val="003211BF"/>
     <w:rsid w:val="006308DE"/>
     <w:rsid w:val="00665DC5"/>
     <w:rsid w:val="007D50D8"/>
@@ -2962,7 +3095,7 @@
     <w:rsid w:val="00EB4EAA"/>
     <w:rsid w:val="00ED7BD8"/>
     <w:rsid w:val="00F407D1"/>
-    <w:rsid w:val="00F80781"/>
+    <w:rsid w:val="00F917C0"/>
     <w:rsid w:val="00F941F1"/>
   </w:rsids>
   <m:mathPr>
@@ -3003,7 +3136,7 @@
       </w:pPr>
     </w:pPrDefault>
   </w:docDefaults>
-  <w:latentStyles w:defLockedState="0" w:defUIPriority="99" w:defSemiHidden="0" w:defUnhideWhenUsed="0" w:defQFormat="0" w:count="375">
+  <w:latentStyles w:defLockedState="0" w:defUIPriority="99" w:defSemiHidden="0" w:defUnhideWhenUsed="0" w:defQFormat="0" w:count="376">
     <w:lsdException w:name="Normal" w:uiPriority="0" w:qFormat="1"/>
     <w:lsdException w:name="heading 1" w:uiPriority="9" w:qFormat="1"/>
     <w:lsdException w:name="heading 2" w:semiHidden="1" w:uiPriority="9" w:unhideWhenUsed="1" w:qFormat="1"/>
@@ -3379,6 +3512,7 @@
     <w:lsdException w:name="Smart Hyperlink" w:semiHidden="1" w:unhideWhenUsed="1"/>
     <w:lsdException w:name="Hashtag" w:semiHidden="1" w:unhideWhenUsed="1"/>
     <w:lsdException w:name="Unresolved Mention" w:semiHidden="1" w:unhideWhenUsed="1"/>
+    <w:lsdException w:name="Smart Link" w:semiHidden="1" w:unhideWhenUsed="1"/>
   </w:latentStyles>
   <w:style w:type="paragraph" w:default="1" w:styleId="Normal">
     <w:name w:val="Normal"/>
@@ -4347,7 +4481,7 @@
 </file>
 
 <file path=customXml/itemProps1.xml><?xml version="1.0" encoding="utf-8"?>
-<ds:datastoreItem xmlns:ds="http://schemas.openxmlformats.org/officeDocument/2006/customXml" ds:itemID="{7050AC26-DB96-0D4D-A83A-B172462B49C7}">
+<ds:datastoreItem xmlns:ds="http://schemas.openxmlformats.org/officeDocument/2006/customXml" ds:itemID="{1DDA9C13-DDE5-4CA4-A9F7-58DE9FE8DF26}">
   <ds:schemaRefs>
     <ds:schemaRef ds:uri="http://schemas.openxmlformats.org/officeDocument/2006/bibliography"/>
   </ds:schemaRefs>

</xml_diff>

<commit_message>
Reverting to version 10/2020.
</commit_message>
<xml_diff>
--- a/bulletins/training-request-form.docx
+++ b/bulletins/training-request-form.docx
@@ -618,6 +618,7 @@
                 <w:sz w:val="24"/>
               </w:rPr>
             </w:pPr>
+            <w:bookmarkStart w:id="0" w:name="_GoBack"/>
           </w:p>
           <w:p>
             <w:pPr>
@@ -1272,6 +1273,7 @@
           <w:p/>
         </w:tc>
       </w:tr>
+      <w:bookmarkEnd w:id="0"/>
     </w:tbl>
     <w:p>
       <w:pPr>
@@ -1291,37 +1293,7 @@
         <w:rPr>
           <w:sz w:val="20"/>
         </w:rPr>
-        <w:t>E</w:t>
-      </w:r>
-      <w:r>
-        <w:rPr>
-          <w:sz w:val="20"/>
-        </w:rPr>
-        <w:t xml:space="preserve">mail </w:t>
-      </w:r>
-      <w:r>
-        <w:rPr>
-          <w:sz w:val="20"/>
-        </w:rPr>
-        <w:t xml:space="preserve">this </w:t>
-      </w:r>
-      <w:r>
-        <w:rPr>
-          <w:sz w:val="20"/>
-        </w:rPr>
-        <w:t xml:space="preserve">form to </w:t>
-      </w:r>
-      <w:r>
-        <w:rPr>
-          <w:sz w:val="20"/>
-        </w:rPr>
-        <w:t>your regional liaison at:</w:t>
-      </w:r>
-      <w:r>
-        <w:rPr>
-          <w:sz w:val="20"/>
-        </w:rPr>
-        <w:t xml:space="preserve"> </w:t>
+        <w:t xml:space="preserve">Please email form to </w:t>
       </w:r>
       <w:hyperlink r:id="rId10" w:history="1">
         <w:r>
@@ -1329,98 +1301,15 @@
             <w:rStyle w:val="Hyperlink"/>
             <w:sz w:val="20"/>
           </w:rPr>
-          <w:t>trainingNWregion@frtib.gov</w:t>
+          <w:t>training@frtib.gov</w:t>
         </w:r>
       </w:hyperlink>
       <w:r>
         <w:rPr>
           <w:sz w:val="20"/>
         </w:rPr>
-        <w:t xml:space="preserve">, </w:t>
+        <w:t xml:space="preserve">.  </w:t>
       </w:r>
-      <w:hyperlink r:id="rId11" w:history="1">
-        <w:r>
-          <w:rPr>
-            <w:rStyle w:val="Hyperlink"/>
-            <w:sz w:val="20"/>
-          </w:rPr>
-          <w:t>trainingSWregion@frtib.gov</w:t>
-        </w:r>
-      </w:hyperlink>
-      <w:r>
-        <w:rPr>
-          <w:sz w:val="20"/>
-        </w:rPr>
-        <w:t>,</w:t>
-      </w:r>
-      <w:r>
-        <w:rPr>
-          <w:sz w:val="20"/>
-        </w:rPr>
-        <w:t xml:space="preserve"> </w:t>
-      </w:r>
-      <w:hyperlink r:id="rId12" w:history="1">
-        <w:r>
-          <w:rPr>
-            <w:rStyle w:val="Hyperlink"/>
-            <w:sz w:val="20"/>
-          </w:rPr>
-          <w:t>trainingNEregion@frtib.gov</w:t>
-        </w:r>
-      </w:hyperlink>
-      <w:r>
-        <w:rPr>
-          <w:sz w:val="20"/>
-        </w:rPr>
-        <w:t>,</w:t>
-      </w:r>
-      <w:r>
-        <w:rPr>
-          <w:sz w:val="20"/>
-        </w:rPr>
-        <w:t xml:space="preserve"> </w:t>
-      </w:r>
-      <w:hyperlink r:id="rId13" w:history="1">
-        <w:r>
-          <w:rPr>
-            <w:rStyle w:val="Hyperlink"/>
-            <w:sz w:val="20"/>
-          </w:rPr>
-          <w:t>trainingSEregion@frtib.gov</w:t>
-        </w:r>
-      </w:hyperlink>
-      <w:r>
-        <w:rPr>
-          <w:sz w:val="20"/>
-        </w:rPr>
-        <w:t>, or</w:t>
-      </w:r>
-      <w:r>
-        <w:rPr>
-          <w:sz w:val="20"/>
-        </w:rPr>
-        <w:t xml:space="preserve"> </w:t>
-      </w:r>
-      <w:hyperlink r:id="rId14" w:history="1">
-        <w:r>
-          <w:rPr>
-            <w:rStyle w:val="Hyperlink"/>
-            <w:sz w:val="20"/>
-          </w:rPr>
-          <w:t>trainingDCregion@frtib.gov</w:t>
-        </w:r>
-      </w:hyperlink>
-    </w:p>
-    <w:p>
-      <w:pPr>
-        <w:spacing w:after="0"/>
-        <w:jc w:val="center"/>
-        <w:rPr>
-          <w:sz w:val="20"/>
-        </w:rPr>
-      </w:pPr>
-      <w:bookmarkStart w:id="0" w:name="_GoBack"/>
-      <w:bookmarkEnd w:id="0"/>
     </w:p>
     <w:p>
       <w:pPr>
@@ -1435,48 +1324,27 @@
         <w:rPr>
           <w:sz w:val="20"/>
         </w:rPr>
-        <w:t>Or</w:t>
+        <w:t xml:space="preserve">Please contact the Training Support Specialist at </w:t>
       </w:r>
-      <w:r>
-        <w:rPr>
-          <w:sz w:val="20"/>
-        </w:rPr>
-        <w:t xml:space="preserve"> contact the Training Support Specialist at </w:t>
-      </w:r>
-      <w:hyperlink r:id="rId15" w:history="1">
+      <w:hyperlink r:id="rId11" w:history="1">
         <w:r>
           <w:rPr>
             <w:rStyle w:val="Hyperlink"/>
             <w:sz w:val="20"/>
           </w:rPr>
-          <w:t>training@frtib.gov</w:t>
+          <w:t>Candice.franze@frtib.gov</w:t>
         </w:r>
       </w:hyperlink>
       <w:r>
         <w:rPr>
           <w:sz w:val="20"/>
         </w:rPr>
-        <w:t xml:space="preserve"> </w:t>
-      </w:r>
-      <w:r>
-        <w:rPr>
-          <w:sz w:val="20"/>
-        </w:rPr>
-        <w:t>or 202-942-1450 for any questions.</w:t>
+        <w:t xml:space="preserve"> or 202-942-1450 for any questions.</w:t>
       </w:r>
     </w:p>
-    <w:p>
-      <w:pPr>
-        <w:spacing w:after="0"/>
-        <w:jc w:val="center"/>
-        <w:rPr>
-          <w:sz w:val="20"/>
-        </w:rPr>
-      </w:pPr>
-    </w:p>
     <w:sectPr>
-      <w:headerReference w:type="default" r:id="rId16"/>
-      <w:footerReference w:type="default" r:id="rId17"/>
+      <w:headerReference w:type="default" r:id="rId12"/>
+      <w:footerReference w:type="default" r:id="rId13"/>
       <w:pgSz w:w="12240" w:h="15840"/>
       <w:pgMar w:top="1350" w:right="1440" w:bottom="450" w:left="1440" w:header="720" w:footer="720" w:gutter="0"/>
       <w:cols w:space="720"/>
@@ -1542,7 +1410,7 @@
         <w:sz w:val="12"/>
         <w:szCs w:val="12"/>
       </w:rPr>
-      <w:t>11</w:t>
+      <w:t>10</w:t>
     </w:r>
     <w:r>
       <w:rPr>
@@ -1960,7 +1828,7 @@
     </w:rPrDefault>
     <w:pPrDefault/>
   </w:docDefaults>
-  <w:latentStyles w:defLockedState="0" w:defUIPriority="99" w:defSemiHidden="0" w:defUnhideWhenUsed="0" w:defQFormat="0" w:count="376">
+  <w:latentStyles w:defLockedState="0" w:defUIPriority="99" w:defSemiHidden="0" w:defUnhideWhenUsed="0" w:defQFormat="0" w:count="375">
     <w:lsdException w:name="Normal" w:uiPriority="0" w:qFormat="1"/>
     <w:lsdException w:name="heading 1" w:uiPriority="9" w:qFormat="1"/>
     <w:lsdException w:name="heading 2" w:semiHidden="1" w:uiPriority="9" w:unhideWhenUsed="1" w:qFormat="1"/>
@@ -2336,7 +2204,6 @@
     <w:lsdException w:name="Smart Hyperlink" w:semiHidden="1" w:unhideWhenUsed="1"/>
     <w:lsdException w:name="Hashtag" w:semiHidden="1" w:unhideWhenUsed="1"/>
     <w:lsdException w:name="Unresolved Mention" w:semiHidden="1" w:unhideWhenUsed="1"/>
-    <w:lsdException w:name="Smart Link" w:semiHidden="1" w:unhideWhenUsed="1"/>
   </w:latentStyles>
   <w:style w:type="paragraph" w:default="1" w:styleId="Normal">
     <w:name w:val="Normal"/>
@@ -2995,7 +2862,7 @@
   <w:font w:name="Symbol">
     <w:panose1 w:val="05050102010706020507"/>
     <w:charset w:val="02"/>
-    <w:family w:val="roman"/>
+    <w:family w:val="decorative"/>
     <w:pitch w:val="variable"/>
     <w:sig w:usb0="00000000" w:usb1="10000000" w:usb2="00000000" w:usb3="00000000" w:csb0="80000000" w:csb1="00000000"/>
   </w:font>
@@ -3015,10 +2882,10 @@
   </w:font>
   <w:font w:name="Wingdings">
     <w:panose1 w:val="05000000000000000000"/>
-    <w:charset w:val="02"/>
-    <w:family w:val="auto"/>
+    <w:charset w:val="4D"/>
+    <w:family w:val="decorative"/>
     <w:pitch w:val="variable"/>
-    <w:sig w:usb0="00000000" w:usb1="10000000" w:usb2="00000000" w:usb3="00000000" w:csb0="80000000" w:csb1="00000000"/>
+    <w:sig w:usb0="00000003" w:usb1="10000000" w:usb2="00000000" w:usb3="00000000" w:csb0="80000001" w:csb1="00000000"/>
   </w:font>
   <w:font w:name="Calibri">
     <w:panose1 w:val="020F0502020204030204"/>
@@ -3062,6 +2929,7 @@
 <file path=word/glossary/settings.xml><?xml version="1.0" encoding="utf-8"?>
 <w:settings xmlns:mc="http://schemas.openxmlformats.org/markup-compatibility/2006" xmlns:o="urn:schemas-microsoft-com:office:office" xmlns:r="http://schemas.openxmlformats.org/officeDocument/2006/relationships" xmlns:m="http://schemas.openxmlformats.org/officeDocument/2006/math" xmlns:v="urn:schemas-microsoft-com:vml" xmlns:w10="urn:schemas-microsoft-com:office:word" xmlns:w="http://schemas.openxmlformats.org/wordprocessingml/2006/main" xmlns:w14="http://schemas.microsoft.com/office/word/2010/wordml" xmlns:w15="http://schemas.microsoft.com/office/word/2012/wordml" xmlns:w16cid="http://schemas.microsoft.com/office/word/2016/wordml/cid" xmlns:w16se="http://schemas.microsoft.com/office/word/2015/wordml/symex" xmlns:sl="http://schemas.openxmlformats.org/schemaLibrary/2006/main" mc:Ignorable="w14 w15 w16se w16cid">
   <w:view w:val="normal"/>
+  <w:revisionView w:inkAnnotations="0"/>
   <w:defaultTabStop w:val="720"/>
   <w:characterSpacingControl w:val="doNotCompress"/>
   <w:compat>
@@ -3075,8 +2943,8 @@
   </w:compat>
   <w:rsids>
     <w:rsidRoot w:val="00CD1655"/>
+    <w:rsid w:val="00016A37"/>
     <w:rsid w:val="00196D15"/>
-    <w:rsid w:val="003211BF"/>
     <w:rsid w:val="006308DE"/>
     <w:rsid w:val="00665DC5"/>
     <w:rsid w:val="007D50D8"/>
@@ -3095,7 +2963,6 @@
     <w:rsid w:val="00EB4EAA"/>
     <w:rsid w:val="00ED7BD8"/>
     <w:rsid w:val="00F407D1"/>
-    <w:rsid w:val="00F917C0"/>
     <w:rsid w:val="00F941F1"/>
   </w:rsids>
   <m:mathPr>
@@ -3136,7 +3003,7 @@
       </w:pPr>
     </w:pPrDefault>
   </w:docDefaults>
-  <w:latentStyles w:defLockedState="0" w:defUIPriority="99" w:defSemiHidden="0" w:defUnhideWhenUsed="0" w:defQFormat="0" w:count="376">
+  <w:latentStyles w:defLockedState="0" w:defUIPriority="99" w:defSemiHidden="0" w:defUnhideWhenUsed="0" w:defQFormat="0" w:count="375">
     <w:lsdException w:name="Normal" w:uiPriority="0" w:qFormat="1"/>
     <w:lsdException w:name="heading 1" w:uiPriority="9" w:qFormat="1"/>
     <w:lsdException w:name="heading 2" w:semiHidden="1" w:uiPriority="9" w:unhideWhenUsed="1" w:qFormat="1"/>
@@ -3512,7 +3379,6 @@
     <w:lsdException w:name="Smart Hyperlink" w:semiHidden="1" w:unhideWhenUsed="1"/>
     <w:lsdException w:name="Hashtag" w:semiHidden="1" w:unhideWhenUsed="1"/>
     <w:lsdException w:name="Unresolved Mention" w:semiHidden="1" w:unhideWhenUsed="1"/>
-    <w:lsdException w:name="Smart Link" w:semiHidden="1" w:unhideWhenUsed="1"/>
   </w:latentStyles>
   <w:style w:type="paragraph" w:default="1" w:styleId="Normal">
     <w:name w:val="Normal"/>
@@ -4481,7 +4347,7 @@
 </file>
 
 <file path=customXml/itemProps1.xml><?xml version="1.0" encoding="utf-8"?>
-<ds:datastoreItem xmlns:ds="http://schemas.openxmlformats.org/officeDocument/2006/customXml" ds:itemID="{1DDA9C13-DDE5-4CA4-A9F7-58DE9FE8DF26}">
+<ds:datastoreItem xmlns:ds="http://schemas.openxmlformats.org/officeDocument/2006/customXml" ds:itemID="{8D775540-70A0-1E47-B851-4FF4EC080559}">
   <ds:schemaRefs>
     <ds:schemaRef ds:uri="http://schemas.openxmlformats.org/officeDocument/2006/bibliography"/>
   </ds:schemaRefs>

</xml_diff>

<commit_message>
Uploading v.11/2020 of training request form as per N. Woohdull.
</commit_message>
<xml_diff>
--- a/bulletins/training-request-form.docx
+++ b/bulletins/training-request-form.docx
@@ -618,7 +618,6 @@
                 <w:sz w:val="24"/>
               </w:rPr>
             </w:pPr>
-            <w:bookmarkStart w:id="0" w:name="_GoBack"/>
           </w:p>
           <w:p>
             <w:pPr>
@@ -1273,7 +1272,6 @@
           <w:p/>
         </w:tc>
       </w:tr>
-      <w:bookmarkEnd w:id="0"/>
     </w:tbl>
     <w:p>
       <w:pPr>
@@ -1293,7 +1291,37 @@
         <w:rPr>
           <w:sz w:val="20"/>
         </w:rPr>
-        <w:t xml:space="preserve">Please email form to </w:t>
+        <w:t>E</w:t>
+      </w:r>
+      <w:r>
+        <w:rPr>
+          <w:sz w:val="20"/>
+        </w:rPr>
+        <w:t xml:space="preserve">mail </w:t>
+      </w:r>
+      <w:r>
+        <w:rPr>
+          <w:sz w:val="20"/>
+        </w:rPr>
+        <w:t xml:space="preserve">this </w:t>
+      </w:r>
+      <w:r>
+        <w:rPr>
+          <w:sz w:val="20"/>
+        </w:rPr>
+        <w:t xml:space="preserve">form to </w:t>
+      </w:r>
+      <w:r>
+        <w:rPr>
+          <w:sz w:val="20"/>
+        </w:rPr>
+        <w:t>your regional liaison at:</w:t>
+      </w:r>
+      <w:r>
+        <w:rPr>
+          <w:sz w:val="20"/>
+        </w:rPr>
+        <w:t xml:space="preserve"> </w:t>
       </w:r>
       <w:hyperlink r:id="rId10" w:history="1">
         <w:r>
@@ -1301,15 +1329,98 @@
             <w:rStyle w:val="Hyperlink"/>
             <w:sz w:val="20"/>
           </w:rPr>
-          <w:t>training@frtib.gov</w:t>
+          <w:t>trainingNWregion@frtib.gov</w:t>
         </w:r>
       </w:hyperlink>
       <w:r>
         <w:rPr>
           <w:sz w:val="20"/>
         </w:rPr>
-        <w:t xml:space="preserve">.  </w:t>
+        <w:t xml:space="preserve">, </w:t>
       </w:r>
+      <w:hyperlink r:id="rId11" w:history="1">
+        <w:r>
+          <w:rPr>
+            <w:rStyle w:val="Hyperlink"/>
+            <w:sz w:val="20"/>
+          </w:rPr>
+          <w:t>trainingSWregion@frtib.gov</w:t>
+        </w:r>
+      </w:hyperlink>
+      <w:r>
+        <w:rPr>
+          <w:sz w:val="20"/>
+        </w:rPr>
+        <w:t>,</w:t>
+      </w:r>
+      <w:r>
+        <w:rPr>
+          <w:sz w:val="20"/>
+        </w:rPr>
+        <w:t xml:space="preserve"> </w:t>
+      </w:r>
+      <w:hyperlink r:id="rId12" w:history="1">
+        <w:r>
+          <w:rPr>
+            <w:rStyle w:val="Hyperlink"/>
+            <w:sz w:val="20"/>
+          </w:rPr>
+          <w:t>trainingNEregion@frtib.gov</w:t>
+        </w:r>
+      </w:hyperlink>
+      <w:r>
+        <w:rPr>
+          <w:sz w:val="20"/>
+        </w:rPr>
+        <w:t>,</w:t>
+      </w:r>
+      <w:r>
+        <w:rPr>
+          <w:sz w:val="20"/>
+        </w:rPr>
+        <w:t xml:space="preserve"> </w:t>
+      </w:r>
+      <w:hyperlink r:id="rId13" w:history="1">
+        <w:r>
+          <w:rPr>
+            <w:rStyle w:val="Hyperlink"/>
+            <w:sz w:val="20"/>
+          </w:rPr>
+          <w:t>trainingSEregion@frtib.gov</w:t>
+        </w:r>
+      </w:hyperlink>
+      <w:r>
+        <w:rPr>
+          <w:sz w:val="20"/>
+        </w:rPr>
+        <w:t>, or</w:t>
+      </w:r>
+      <w:r>
+        <w:rPr>
+          <w:sz w:val="20"/>
+        </w:rPr>
+        <w:t xml:space="preserve"> </w:t>
+      </w:r>
+      <w:hyperlink r:id="rId14" w:history="1">
+        <w:r>
+          <w:rPr>
+            <w:rStyle w:val="Hyperlink"/>
+            <w:sz w:val="20"/>
+          </w:rPr>
+          <w:t>trainingDCregion@frtib.gov</w:t>
+        </w:r>
+      </w:hyperlink>
+    </w:p>
+    <w:p>
+      <w:pPr>
+        <w:spacing w:after="0"/>
+        <w:jc w:val="center"/>
+        <w:rPr>
+          <w:sz w:val="20"/>
+        </w:rPr>
+      </w:pPr>
+      <w:bookmarkStart w:id="0" w:name="_GoBack"/>
+      <w:bookmarkEnd w:id="0"/>
     </w:p>
     <w:p>
       <w:pPr>
@@ -1324,27 +1435,48 @@
         <w:rPr>
           <w:sz w:val="20"/>
         </w:rPr>
-        <w:t xml:space="preserve">Please contact the Training Support Specialist at </w:t>
+        <w:t>Or</w:t>
       </w:r>
-      <w:hyperlink r:id="rId11" w:history="1">
+      <w:r>
+        <w:rPr>
+          <w:sz w:val="20"/>
+        </w:rPr>
+        <w:t xml:space="preserve"> contact the Training Support Specialist at </w:t>
+      </w:r>
+      <w:hyperlink r:id="rId15" w:history="1">
         <w:r>
           <w:rPr>
             <w:rStyle w:val="Hyperlink"/>
             <w:sz w:val="20"/>
           </w:rPr>
-          <w:t>Candice.franze@frtib.gov</w:t>
+          <w:t>training@frtib.gov</w:t>
         </w:r>
       </w:hyperlink>
       <w:r>
         <w:rPr>
           <w:sz w:val="20"/>
         </w:rPr>
-        <w:t xml:space="preserve"> or 202-942-1450 for any questions.</w:t>
+        <w:t xml:space="preserve"> </w:t>
+      </w:r>
+      <w:r>
+        <w:rPr>
+          <w:sz w:val="20"/>
+        </w:rPr>
+        <w:t>or 202-942-1450 for any questions.</w:t>
       </w:r>
     </w:p>
+    <w:p>
+      <w:pPr>
+        <w:spacing w:after="0"/>
+        <w:jc w:val="center"/>
+        <w:rPr>
+          <w:sz w:val="20"/>
+        </w:rPr>
+      </w:pPr>
+    </w:p>
     <w:sectPr>
-      <w:headerReference w:type="default" r:id="rId12"/>
-      <w:footerReference w:type="default" r:id="rId13"/>
+      <w:headerReference w:type="default" r:id="rId16"/>
+      <w:footerReference w:type="default" r:id="rId17"/>
       <w:pgSz w:w="12240" w:h="15840"/>
       <w:pgMar w:top="1350" w:right="1440" w:bottom="450" w:left="1440" w:header="720" w:footer="720" w:gutter="0"/>
       <w:cols w:space="720"/>
@@ -1410,7 +1542,7 @@
         <w:sz w:val="12"/>
         <w:szCs w:val="12"/>
       </w:rPr>
-      <w:t>10</w:t>
+      <w:t>11</w:t>
     </w:r>
     <w:r>
       <w:rPr>
@@ -1828,7 +1960,7 @@
     </w:rPrDefault>
     <w:pPrDefault/>
   </w:docDefaults>
-  <w:latentStyles w:defLockedState="0" w:defUIPriority="99" w:defSemiHidden="0" w:defUnhideWhenUsed="0" w:defQFormat="0" w:count="375">
+  <w:latentStyles w:defLockedState="0" w:defUIPriority="99" w:defSemiHidden="0" w:defUnhideWhenUsed="0" w:defQFormat="0" w:count="376">
     <w:lsdException w:name="Normal" w:uiPriority="0" w:qFormat="1"/>
     <w:lsdException w:name="heading 1" w:uiPriority="9" w:qFormat="1"/>
     <w:lsdException w:name="heading 2" w:semiHidden="1" w:uiPriority="9" w:unhideWhenUsed="1" w:qFormat="1"/>
@@ -2204,6 +2336,7 @@
     <w:lsdException w:name="Smart Hyperlink" w:semiHidden="1" w:unhideWhenUsed="1"/>
     <w:lsdException w:name="Hashtag" w:semiHidden="1" w:unhideWhenUsed="1"/>
     <w:lsdException w:name="Unresolved Mention" w:semiHidden="1" w:unhideWhenUsed="1"/>
+    <w:lsdException w:name="Smart Link" w:semiHidden="1" w:unhideWhenUsed="1"/>
   </w:latentStyles>
   <w:style w:type="paragraph" w:default="1" w:styleId="Normal">
     <w:name w:val="Normal"/>
@@ -2862,7 +2995,7 @@
   <w:font w:name="Symbol">
     <w:panose1 w:val="05050102010706020507"/>
     <w:charset w:val="02"/>
-    <w:family w:val="decorative"/>
+    <w:family w:val="roman"/>
     <w:pitch w:val="variable"/>
     <w:sig w:usb0="00000000" w:usb1="10000000" w:usb2="00000000" w:usb3="00000000" w:csb0="80000000" w:csb1="00000000"/>
   </w:font>
@@ -2882,10 +3015,10 @@
   </w:font>
   <w:font w:name="Wingdings">
     <w:panose1 w:val="05000000000000000000"/>
-    <w:charset w:val="4D"/>
-    <w:family w:val="decorative"/>
+    <w:charset w:val="02"/>
+    <w:family w:val="auto"/>
     <w:pitch w:val="variable"/>
-    <w:sig w:usb0="00000003" w:usb1="10000000" w:usb2="00000000" w:usb3="00000000" w:csb0="80000001" w:csb1="00000000"/>
+    <w:sig w:usb0="00000000" w:usb1="10000000" w:usb2="00000000" w:usb3="00000000" w:csb0="80000000" w:csb1="00000000"/>
   </w:font>
   <w:font w:name="Calibri">
     <w:panose1 w:val="020F0502020204030204"/>
@@ -2929,7 +3062,6 @@
 <file path=word/glossary/settings.xml><?xml version="1.0" encoding="utf-8"?>
 <w:settings xmlns:mc="http://schemas.openxmlformats.org/markup-compatibility/2006" xmlns:o="urn:schemas-microsoft-com:office:office" xmlns:r="http://schemas.openxmlformats.org/officeDocument/2006/relationships" xmlns:m="http://schemas.openxmlformats.org/officeDocument/2006/math" xmlns:v="urn:schemas-microsoft-com:vml" xmlns:w10="urn:schemas-microsoft-com:office:word" xmlns:w="http://schemas.openxmlformats.org/wordprocessingml/2006/main" xmlns:w14="http://schemas.microsoft.com/office/word/2010/wordml" xmlns:w15="http://schemas.microsoft.com/office/word/2012/wordml" xmlns:w16cid="http://schemas.microsoft.com/office/word/2016/wordml/cid" xmlns:w16se="http://schemas.microsoft.com/office/word/2015/wordml/symex" xmlns:sl="http://schemas.openxmlformats.org/schemaLibrary/2006/main" mc:Ignorable="w14 w15 w16se w16cid">
   <w:view w:val="normal"/>
-  <w:revisionView w:inkAnnotations="0"/>
   <w:defaultTabStop w:val="720"/>
   <w:characterSpacingControl w:val="doNotCompress"/>
   <w:compat>
@@ -2943,8 +3075,8 @@
   </w:compat>
   <w:rsids>
     <w:rsidRoot w:val="00CD1655"/>
-    <w:rsid w:val="00016A37"/>
     <w:rsid w:val="00196D15"/>
+    <w:rsid w:val="003211BF"/>
     <w:rsid w:val="006308DE"/>
     <w:rsid w:val="00665DC5"/>
     <w:rsid w:val="007D50D8"/>
@@ -2963,6 +3095,7 @@
     <w:rsid w:val="00EB4EAA"/>
     <w:rsid w:val="00ED7BD8"/>
     <w:rsid w:val="00F407D1"/>
+    <w:rsid w:val="00F917C0"/>
     <w:rsid w:val="00F941F1"/>
   </w:rsids>
   <m:mathPr>
@@ -3003,7 +3136,7 @@
       </w:pPr>
     </w:pPrDefault>
   </w:docDefaults>
-  <w:latentStyles w:defLockedState="0" w:defUIPriority="99" w:defSemiHidden="0" w:defUnhideWhenUsed="0" w:defQFormat="0" w:count="375">
+  <w:latentStyles w:defLockedState="0" w:defUIPriority="99" w:defSemiHidden="0" w:defUnhideWhenUsed="0" w:defQFormat="0" w:count="376">
     <w:lsdException w:name="Normal" w:uiPriority="0" w:qFormat="1"/>
     <w:lsdException w:name="heading 1" w:uiPriority="9" w:qFormat="1"/>
     <w:lsdException w:name="heading 2" w:semiHidden="1" w:uiPriority="9" w:unhideWhenUsed="1" w:qFormat="1"/>
@@ -3379,6 +3512,7 @@
     <w:lsdException w:name="Smart Hyperlink" w:semiHidden="1" w:unhideWhenUsed="1"/>
     <w:lsdException w:name="Hashtag" w:semiHidden="1" w:unhideWhenUsed="1"/>
     <w:lsdException w:name="Unresolved Mention" w:semiHidden="1" w:unhideWhenUsed="1"/>
+    <w:lsdException w:name="Smart Link" w:semiHidden="1" w:unhideWhenUsed="1"/>
   </w:latentStyles>
   <w:style w:type="paragraph" w:default="1" w:styleId="Normal">
     <w:name w:val="Normal"/>
@@ -4347,7 +4481,7 @@
 </file>
 
 <file path=customXml/itemProps1.xml><?xml version="1.0" encoding="utf-8"?>
-<ds:datastoreItem xmlns:ds="http://schemas.openxmlformats.org/officeDocument/2006/customXml" ds:itemID="{8D775540-70A0-1E47-B851-4FF4EC080559}">
+<ds:datastoreItem xmlns:ds="http://schemas.openxmlformats.org/officeDocument/2006/customXml" ds:itemID="{1DDA9C13-DDE5-4CA4-A9F7-58DE9FE8DF26}">
   <ds:schemaRefs>
     <ds:schemaRef ds:uri="http://schemas.openxmlformats.org/officeDocument/2006/bibliography"/>
   </ds:schemaRefs>

</xml_diff>